<commit_message>
Prepared practice part and 9 questions for exam
</commit_message>
<xml_diff>
--- a/docs/Подготовка к экзамену ПВСЗД.docx
+++ b/docs/Подготовка к экзамену ПВСЗД.docx
@@ -149,6 +149,7 @@
       <w:r>
         <w:rPr>
           <w:noProof/>
+          <w:lang w:val="en-US"/>
         </w:rPr>
         <w:drawing>
           <wp:inline distT="114300" distB="114300" distL="114300" distR="114300">
@@ -206,10 +207,7 @@
       </w:r>
       <w:proofErr w:type="spellEnd"/>
       <w:r>
-        <w:t xml:space="preserve"> може вико</w:t>
-      </w:r>
-      <w:r>
-        <w:t xml:space="preserve">нувати тільки блокування на рівні таблиць. Краще відновлення після збоїв в </w:t>
+        <w:t xml:space="preserve"> може виконувати тільки блокування на рівні таблиць. Краще відновлення після збоїв в </w:t>
       </w:r>
       <w:proofErr w:type="spellStart"/>
       <w:r>
@@ -239,10 +237,7 @@
     <w:p>
       <w:r>
         <w:lastRenderedPageBreak/>
-        <w:t>Тим не мен</w:t>
-      </w:r>
-      <w:r>
-        <w:t>ш, вони обидва мають свої унікальні переваги в їх користь і недоліки один проти одного. Кожен з них більш підходить в деяких сценаріях, ніж інший.</w:t>
+        <w:t>Тим не менш, вони обидва мають свої унікальні переваги в їх користь і недоліки один проти одного. Кожен з них більш підходить в деяких сценаріях, ніж інший.</w:t>
       </w:r>
     </w:p>
     <w:p>
@@ -264,10 +259,7 @@
       </w:r>
       <w:proofErr w:type="spellEnd"/>
       <w:r>
-        <w:t xml:space="preserve"> для кожного мех</w:t>
-      </w:r>
-      <w:r>
-        <w:t>анізму зберігання.</w:t>
+        <w:t xml:space="preserve"> для кожного механізму зберігання.</w:t>
       </w:r>
       <w:r>
         <w:t xml:space="preserve"> </w:t>
@@ -317,10 +309,7 @@
       </w:r>
       <w:proofErr w:type="spellEnd"/>
       <w:r>
-        <w:t xml:space="preserve"> да</w:t>
-      </w:r>
-      <w:r>
-        <w:t xml:space="preserve">ні і індексні сторінки з таблиць </w:t>
+        <w:t xml:space="preserve"> дані і індексні сторінки з таблиць </w:t>
       </w:r>
       <w:proofErr w:type="spellStart"/>
       <w:r>
@@ -466,10 +455,7 @@
       </w:r>
       <w:proofErr w:type="spellEnd"/>
       <w:r>
-        <w:t xml:space="preserve"> COUNT (*)  (коли WHERE, GROUP BY або JOIN не використовується) виконується повіл</w:t>
-      </w:r>
-      <w:r>
-        <w:t xml:space="preserve">ьніше, ніж в </w:t>
+        <w:t xml:space="preserve"> COUNT (*)  (коли WHERE, GROUP BY або JOIN не використовується) виконується повільніше, ніж в </w:t>
       </w:r>
       <w:proofErr w:type="spellStart"/>
       <w:r>
@@ -600,10 +586,7 @@
       </w:r>
       <w:proofErr w:type="spellEnd"/>
       <w:r>
-        <w:t xml:space="preserve"> можуть бути</w:t>
-      </w:r>
-      <w:r>
-        <w:t xml:space="preserve"> значно зменшені в розмірах шляхом стиснення за допомогою </w:t>
+        <w:t xml:space="preserve"> можуть бути значно зменшені в розмірах шляхом стиснення за допомогою </w:t>
       </w:r>
       <w:proofErr w:type="spellStart"/>
       <w:r>
@@ -635,10 +618,7 @@
       </w:r>
       <w:proofErr w:type="spellEnd"/>
       <w:r>
-        <w:t xml:space="preserve"> індексів і залишає у</w:t>
-      </w:r>
-      <w:r>
-        <w:t xml:space="preserve">правління </w:t>
+        <w:t xml:space="preserve"> індексів і залишає управління </w:t>
       </w:r>
       <w:proofErr w:type="spellStart"/>
       <w:r>
@@ -723,10 +703,7 @@
       </w:r>
       <w:proofErr w:type="spellStart"/>
       <w:r>
-        <w:t>MySQ</w:t>
-      </w:r>
-      <w:r>
-        <w:t>L</w:t>
+        <w:t>MySQL</w:t>
       </w:r>
       <w:proofErr w:type="spellEnd"/>
       <w:r>
@@ -830,13 +807,7 @@
           <w:u w:val="single"/>
         </w:rPr>
         <w:lastRenderedPageBreak/>
-        <w:t>Символьні типи</w:t>
-      </w:r>
-      <w:r>
-        <w:rPr>
-          <w:u w:val="single"/>
-        </w:rPr>
-        <w:t>:</w:t>
+        <w:t>Символьні типи:</w:t>
       </w:r>
     </w:p>
     <w:p>
@@ -847,36 +818,12 @@
         <w:t>CHAR:</w:t>
       </w:r>
       <w:r>
-        <w:t xml:space="preserve"> </w:t>
-      </w:r>
-      <w:r>
-        <w:t>надає</w:t>
-      </w:r>
-      <w:r>
-        <w:t xml:space="preserve"> </w:t>
-      </w:r>
-      <w:r>
-        <w:t>рядок</w:t>
-      </w:r>
-      <w:r>
-        <w:t xml:space="preserve"> фіксованої довжини.</w:t>
-      </w:r>
-    </w:p>
-    <w:p>
-      <w:r>
-        <w:t xml:space="preserve">Довжина збереженої рядки </w:t>
-      </w:r>
-      <w:r>
-        <w:t>вказується</w:t>
-      </w:r>
-      <w:r>
-        <w:t xml:space="preserve"> в дужках, наприклад, CHAR (10) - рядок з десяти символів. І якщо в таблицю в даний стовпець зберігається рядок з 6 символів (тобто менше встановленої довжини в 10 символів), то рядок доповнюється 4 </w:t>
-      </w:r>
-      <w:r>
-        <w:t>пробілами</w:t>
-      </w:r>
-      <w:r>
-        <w:t xml:space="preserve"> і в підсумку все одно буде займати 10 символів</w:t>
+        <w:t xml:space="preserve"> надає рядок фіксованої довжини.</w:t>
+      </w:r>
+    </w:p>
+    <w:p>
+      <w:r>
+        <w:t>Довжина збереженої рядки вказується в дужках, наприклад, CHAR (10) - рядок з десяти символів. І якщо в таблицю в даний стовпець зберігається рядок з 6 символів (тобто менше встановленої довжини в 10 символів), то рядок доповнюється 4 пробілами і в підсумку все одно буде займати 10 символів</w:t>
       </w:r>
     </w:p>
     <w:p>
@@ -887,36 +834,12 @@
         <w:t>VARCHAR:</w:t>
       </w:r>
       <w:r>
-        <w:t xml:space="preserve"> </w:t>
-      </w:r>
-      <w:r>
-        <w:t>надає</w:t>
-      </w:r>
-      <w:r>
-        <w:t xml:space="preserve"> </w:t>
-      </w:r>
-      <w:r>
-        <w:t>рядок</w:t>
-      </w:r>
-      <w:r>
-        <w:t xml:space="preserve"> змінної довжини.</w:t>
-      </w:r>
-    </w:p>
-    <w:p>
-      <w:r>
-        <w:t xml:space="preserve">Довжина збереженої рядки також </w:t>
-      </w:r>
-      <w:r>
-        <w:t>вказується</w:t>
-      </w:r>
-      <w:r>
-        <w:t xml:space="preserve"> в дужках, наприклад, VARCHAR (10). Однак на відміну від CHAR збережена рядок буде займати саме стільки місця, як </w:t>
-      </w:r>
-      <w:r>
-        <w:t>необхідно</w:t>
-      </w:r>
-      <w:r>
-        <w:t>. Наприклад, якщо визначення довжини в 10 символів, але в стовпець зберігається рядок в 6 символів, то збережена рядок так і буде займати 6 символів плюс додатковий байт, який зберігає довжину рядка.</w:t>
+        <w:t xml:space="preserve"> надає рядок змінної довжини.</w:t>
+      </w:r>
+    </w:p>
+    <w:p>
+      <w:r>
+        <w:t>Довжина збереженої рядки також вказується в дужках, наприклад, VARCHAR (10). Однак на відміну від CHAR збережена рядок буде займати саме стільки місця, як необхідно. Наприклад, якщо визначення довжини в 10 символів, але в стовпець зберігається рядок в 6 символів, то збережена рядок так і буде займати 6 символів плюс додатковий байт, який зберігає довжину рядка.</w:t>
       </w:r>
     </w:p>
     <w:p>
@@ -1874,10 +1797,7 @@
       </w:r>
       <w:proofErr w:type="spellEnd"/>
       <w:r>
-        <w:t xml:space="preserve"> UNDEFINED, M</w:t>
-      </w:r>
-      <w:r>
-        <w:t xml:space="preserve">ERGE и TEMPTABLE при </w:t>
+        <w:t xml:space="preserve"> UNDEFINED, MERGE и TEMPTABLE при </w:t>
       </w:r>
       <w:proofErr w:type="spellStart"/>
       <w:r>
@@ -1988,6 +1908,10 @@
         <w:jc w:val="center"/>
       </w:pPr>
       <w:r>
+        <w:rPr>
+          <w:noProof/>
+          <w:lang w:val="en-US"/>
+        </w:rPr>
         <w:drawing>
           <wp:inline distT="0" distB="0" distL="0" distR="0" wp14:anchorId="7F70EF44" wp14:editId="0FC627A7">
             <wp:extent cx="2865120" cy="1102917"/>
@@ -2078,10 +2002,7 @@
         </w:rPr>
       </w:pPr>
       <w:r>
-        <w:t xml:space="preserve">ALGORITM - визначає алгоритм, який використовується при зверненні </w:t>
-      </w:r>
-      <w:r>
-        <w:t xml:space="preserve">до </w:t>
+        <w:t xml:space="preserve">ALGORITM - визначає алгоритм, який використовується при зверненні до </w:t>
       </w:r>
       <w:proofErr w:type="spellStart"/>
       <w:r>
@@ -2110,190 +2031,487 @@
         <w:t>вс</w:t>
       </w:r>
       <w:r>
-        <w:t>і</w:t>
-      </w:r>
-      <w:r>
-        <w:t xml:space="preserve"> </w:t>
-      </w:r>
-      <w:r>
-        <w:t>додані</w:t>
-      </w:r>
-      <w:r>
-        <w:t xml:space="preserve"> чи </w:t>
-      </w:r>
-      <w:r>
-        <w:t>редаговані</w:t>
-      </w:r>
-      <w:r>
-        <w:t xml:space="preserve"> рядки будуть перевірятися на відповідність </w:t>
-      </w:r>
-      <w:r>
-        <w:t>визначення</w:t>
-      </w:r>
-      <w:r>
-        <w:t xml:space="preserve"> уявлення. У разі невідповідності</w:t>
-      </w:r>
-      <w:r>
-        <w:t xml:space="preserve"> -</w:t>
-      </w:r>
-      <w:r>
-        <w:t xml:space="preserve"> дана зміна не буде </w:t>
-      </w:r>
-      <w:r>
-        <w:t>виконана</w:t>
+        <w:t xml:space="preserve">і додані чи редаговані рядки будуть перевірятися на відповідність визначення уявлення. У разі невідповідності - дана зміна не буде виконана. </w:t>
+      </w:r>
+    </w:p>
+    <w:p>
+      <w:r>
+        <w:rPr>
+          <w:u w:val="single"/>
+        </w:rPr>
+        <w:t xml:space="preserve">Існує два </w:t>
+      </w:r>
+      <w:proofErr w:type="spellStart"/>
+      <w:r>
+        <w:rPr>
+          <w:u w:val="single"/>
+        </w:rPr>
+        <w:t>алгоритма</w:t>
+      </w:r>
+      <w:proofErr w:type="spellEnd"/>
+      <w:r>
+        <w:t xml:space="preserve">, використовуваних </w:t>
+      </w:r>
+      <w:proofErr w:type="spellStart"/>
+      <w:r>
+        <w:t>MySQL</w:t>
+      </w:r>
+      <w:proofErr w:type="spellEnd"/>
+      <w:r>
+        <w:t xml:space="preserve"> при зверненні до </w:t>
+      </w:r>
+      <w:r>
+        <w:t>уявлення</w:t>
+      </w:r>
+      <w:r>
+        <w:t>: MERGE і TEMPTABLE.</w:t>
+      </w:r>
+    </w:p>
+    <w:p>
+      <w:r>
+        <w:t xml:space="preserve">У разі алгоритму MERGE, </w:t>
+      </w:r>
+      <w:proofErr w:type="spellStart"/>
+      <w:r>
+        <w:t>MySQL</w:t>
+      </w:r>
+      <w:proofErr w:type="spellEnd"/>
+      <w:r>
+        <w:t xml:space="preserve"> при зверненні до </w:t>
+      </w:r>
+      <w:r>
+        <w:t>уявлення</w:t>
+      </w:r>
+      <w:r>
+        <w:t xml:space="preserve"> додає в </w:t>
+      </w:r>
+      <w:r>
+        <w:t>використаний</w:t>
+      </w:r>
+      <w:r>
+        <w:t xml:space="preserve"> оператор відповідні частини з визначення уявлення і виконує </w:t>
+      </w:r>
+      <w:r>
+        <w:t>отриманий</w:t>
+      </w:r>
+      <w:r>
+        <w:t xml:space="preserve"> оператор.</w:t>
+      </w:r>
+    </w:p>
+    <w:p>
+      <w:r>
+        <w:t xml:space="preserve">У разі алгоритму TEMPTABLE, </w:t>
+      </w:r>
+      <w:proofErr w:type="spellStart"/>
+      <w:r>
+        <w:t>MySQL</w:t>
+      </w:r>
+      <w:proofErr w:type="spellEnd"/>
+      <w:r>
+        <w:t xml:space="preserve"> заносить вміст уявлення в тимчасову таблицю, над якою потім виконується оператор звернений до </w:t>
+      </w:r>
+      <w:r>
+        <w:t>уявлення. У</w:t>
+      </w:r>
+      <w:r>
+        <w:t xml:space="preserve"> разі використання цього алгоритму уявлення не може бути </w:t>
+      </w:r>
+      <w:proofErr w:type="spellStart"/>
+      <w:r>
+        <w:t>оновлюваних</w:t>
+      </w:r>
+      <w:proofErr w:type="spellEnd"/>
+      <w:r>
+        <w:t xml:space="preserve"> </w:t>
+      </w:r>
+      <w:r>
+        <w:t>даних</w:t>
+      </w:r>
+    </w:p>
+    <w:p>
+      <w:r>
+        <w:t xml:space="preserve">При створенні </w:t>
+      </w:r>
+      <w:r>
+        <w:t>уявлення</w:t>
+      </w:r>
+      <w:r>
+        <w:t xml:space="preserve"> є можливість явно вказати використовуваний алгоритм за допомогою необов'язков</w:t>
+      </w:r>
+      <w:r>
+        <w:t>ої</w:t>
+      </w:r>
+      <w:r>
+        <w:t xml:space="preserve"> конструкції </w:t>
+      </w:r>
+      <w:r>
+        <w:t xml:space="preserve">ALGORITHM = </w:t>
+      </w:r>
+      <w:r>
+        <w:t xml:space="preserve">UNDEFINED </w:t>
+      </w:r>
+    </w:p>
+    <w:p>
+      <w:r>
+        <w:t xml:space="preserve">UNDEFINED означає, що </w:t>
+      </w:r>
+      <w:proofErr w:type="spellStart"/>
+      <w:r>
+        <w:t>MySQL</w:t>
+      </w:r>
+      <w:proofErr w:type="spellEnd"/>
+      <w:r>
+        <w:t xml:space="preserve"> сам вибирає який алгоритм використовувати при зверненні до </w:t>
+      </w:r>
+      <w:r>
+        <w:t>уявлення</w:t>
+      </w:r>
+      <w:r>
+        <w:t>. Це значення за замовчуванням, якщо дана конструкція відсутня.</w:t>
+      </w:r>
+    </w:p>
+    <w:p>
+      <w:pPr>
+        <w:pStyle w:val="1"/>
+      </w:pPr>
+      <w:proofErr w:type="spellStart"/>
+      <w:r>
+        <w:lastRenderedPageBreak/>
+        <w:t>Чем</w:t>
+      </w:r>
+      <w:proofErr w:type="spellEnd"/>
+      <w:r>
+        <w:t xml:space="preserve"> </w:t>
+      </w:r>
+      <w:proofErr w:type="spellStart"/>
+      <w:r>
+        <w:t>отличается</w:t>
+      </w:r>
+      <w:proofErr w:type="spellEnd"/>
+      <w:r>
+        <w:t xml:space="preserve"> процедура от </w:t>
+      </w:r>
+      <w:proofErr w:type="spellStart"/>
+      <w:r>
+        <w:t>функции</w:t>
+      </w:r>
+      <w:proofErr w:type="spellEnd"/>
+      <w:r>
+        <w:t xml:space="preserve"> (</w:t>
+      </w:r>
+      <w:proofErr w:type="spellStart"/>
+      <w:r>
+        <w:t>назначение</w:t>
+      </w:r>
+      <w:proofErr w:type="spellEnd"/>
+      <w:r>
+        <w:t xml:space="preserve">, синтаксис </w:t>
+      </w:r>
+      <w:proofErr w:type="spellStart"/>
+      <w:r>
+        <w:t>использования</w:t>
+      </w:r>
+      <w:proofErr w:type="spellEnd"/>
+      <w:r>
+        <w:t xml:space="preserve">,  </w:t>
+      </w:r>
+      <w:proofErr w:type="spellStart"/>
+      <w:r>
+        <w:t>oперации</w:t>
+      </w:r>
+      <w:proofErr w:type="spellEnd"/>
+      <w:r>
+        <w:t>)?</w:t>
+      </w:r>
+    </w:p>
+    <w:p>
+      <w:r>
+        <w:t>Сама</w:t>
+      </w:r>
+      <w:r>
+        <w:t xml:space="preserve"> загальн</w:t>
+      </w:r>
+      <w:r>
+        <w:t>а</w:t>
+      </w:r>
+      <w:r>
+        <w:t xml:space="preserve"> відмінність між процедурами та функціями полягає в тому, що вони викликаються по-різному і для різних цілей:</w:t>
+      </w:r>
+    </w:p>
+    <w:p>
+      <w:r>
+        <w:t>Процедура не повертає значення. Замість цього він викликається за допомогою оператора CALL для виконання такої операції, як зміна таблиці або обробка отриманих результатів.</w:t>
+      </w:r>
+    </w:p>
+    <w:p>
+      <w:r>
+        <w:t xml:space="preserve">Функція викликається всередині виразу </w:t>
+      </w:r>
+      <w:r>
+        <w:t>(</w:t>
+      </w:r>
+      <w:r>
+        <w:rPr>
+          <w:lang w:val="en-US"/>
+        </w:rPr>
+        <w:t>select</w:t>
+      </w:r>
+      <w:r>
+        <w:t xml:space="preserve"> наприклад</w:t>
+      </w:r>
+      <w:r>
+        <w:t xml:space="preserve">) </w:t>
+      </w:r>
+      <w:r>
+        <w:t>і повертає одне значення безпосередньо об'єкту</w:t>
+      </w:r>
+      <w:r>
+        <w:t>, який її викликає</w:t>
+      </w:r>
+      <w:r>
+        <w:t xml:space="preserve"> для використання в </w:t>
+      </w:r>
+      <w:r>
+        <w:t>виразі</w:t>
+      </w:r>
+      <w:r>
+        <w:t>.</w:t>
+      </w:r>
+      <w:r>
+        <w:t xml:space="preserve"> Не</w:t>
+      </w:r>
+      <w:r>
+        <w:t>мож</w:t>
+      </w:r>
+      <w:r>
+        <w:t>на</w:t>
+      </w:r>
+      <w:r>
+        <w:t xml:space="preserve"> викликати функцію за допомогою оператора CALL, а також не можете викликати процедуру в вираженні.</w:t>
+      </w:r>
+    </w:p>
+    <w:p>
+      <w:r>
+        <w:t xml:space="preserve">Параметри процедури можуть бути визначені як тільки для введення, тільки для виведення або і те, і інше. </w:t>
+      </w:r>
+      <w:r>
+        <w:t>А для</w:t>
+      </w:r>
+      <w:r>
+        <w:t xml:space="preserve"> FUNCTION параметри завжди розглядаються як параметри IN.</w:t>
+      </w:r>
+      <w:r>
+        <w:t xml:space="preserve"> </w:t>
+      </w:r>
+      <w:r>
+        <w:t xml:space="preserve">Це означає, що процедура може передавати значення назад викликає об'єкту за допомогою вихідних параметрів. </w:t>
+      </w:r>
+    </w:p>
+    <w:p>
+      <w:r>
+        <w:t>Варіант з вихідним параметром, дає вам на виході конкретну змінну (або змінні), яку далі можна відразу використовувати поза процедурою:</w:t>
+      </w:r>
+    </w:p>
+    <w:p>
+      <w:r>
+        <w:t>Доступ до цих значень можна отримати в інструкціях, наступних за інструкцією CALL. Функції мають тільки вхідні параметри. В результаті, хоча і процедури, і функції можуть мати параметри, оголошення параметрів процедури відрізняється від оголошення параметрів функцій.</w:t>
+      </w:r>
+    </w:p>
+    <w:p>
+      <w:r>
+        <w:t xml:space="preserve">Функції повертають значення, тому у визначенні функції </w:t>
+      </w:r>
+      <w:r>
+        <w:rPr>
+          <w:lang w:val="ru-RU"/>
+        </w:rPr>
+        <w:t>повинен бути оператор</w:t>
+      </w:r>
+      <w:r>
+        <w:t xml:space="preserve"> RETURNS </w:t>
+      </w:r>
+      <w:r>
+        <w:t>для передачі</w:t>
+      </w:r>
+      <w:r>
+        <w:t xml:space="preserve"> даних</w:t>
+      </w:r>
+      <w:r>
+        <w:t xml:space="preserve"> об’єкту</w:t>
+      </w:r>
+      <w:r>
+        <w:t>. Крім того, в тілі функції повинен бути хоча б один оператор RETURN, щоб повернути значення об'єкту. RETURNS і RETURN не фігурують в визначеннях процедур.</w:t>
+      </w:r>
+    </w:p>
+    <w:p/>
+    <w:p>
+      <w:r>
+        <w:lastRenderedPageBreak/>
+        <w:drawing>
+          <wp:inline distT="0" distB="0" distL="0" distR="0" wp14:anchorId="67EF67BE" wp14:editId="737A023E">
+            <wp:extent cx="5250180" cy="1814798"/>
+            <wp:effectExtent l="0" t="0" r="7620" b="0"/>
+            <wp:docPr id="2" name="Рисунок 2"/>
+            <wp:cNvGraphicFramePr>
+              <a:graphicFrameLocks xmlns:a="http://schemas.openxmlformats.org/drawingml/2006/main" noChangeAspect="1"/>
+            </wp:cNvGraphicFramePr>
+            <a:graphic xmlns:a="http://schemas.openxmlformats.org/drawingml/2006/main">
+              <a:graphicData uri="http://schemas.openxmlformats.org/drawingml/2006/picture">
+                <pic:pic xmlns:pic="http://schemas.openxmlformats.org/drawingml/2006/picture">
+                  <pic:nvPicPr>
+                    <pic:cNvPr id="1" name=""/>
+                    <pic:cNvPicPr/>
+                  </pic:nvPicPr>
+                  <pic:blipFill>
+                    <a:blip r:embed="rId7"/>
+                    <a:stretch>
+                      <a:fillRect/>
+                    </a:stretch>
+                  </pic:blipFill>
+                  <pic:spPr>
+                    <a:xfrm>
+                      <a:off x="0" y="0"/>
+                      <a:ext cx="5263301" cy="1819334"/>
+                    </a:xfrm>
+                    <a:prstGeom prst="rect">
+                      <a:avLst/>
+                    </a:prstGeom>
+                  </pic:spPr>
+                </pic:pic>
+              </a:graphicData>
+            </a:graphic>
+          </wp:inline>
+        </w:drawing>
+      </w:r>
+    </w:p>
+    <w:p/>
+    <w:p>
+      <w:r>
+        <w:t>Процедура-це скомпільований план виконання, де в якості опції немає. Функція розбирається і компілюється під час виконання. Збережені процедури, що зберігаються у вигляді псевдокоду в базі даних</w:t>
+      </w:r>
+      <w:r>
+        <w:rPr>
+          <w:lang w:val="ru-RU"/>
+        </w:rPr>
+        <w:t xml:space="preserve"> </w:t>
+      </w:r>
+      <w:proofErr w:type="spellStart"/>
+      <w:r>
+        <w:rPr>
+          <w:lang w:val="ru-RU"/>
+        </w:rPr>
+        <w:t>тобто</w:t>
+      </w:r>
+      <w:proofErr w:type="spellEnd"/>
+      <w:r>
+        <w:rPr>
+          <w:lang w:val="ru-RU"/>
+        </w:rPr>
+        <w:t xml:space="preserve"> </w:t>
+      </w:r>
+      <w:r>
+        <w:t>в</w:t>
+      </w:r>
+      <w:r>
+        <w:t xml:space="preserve"> компільованою формі.</w:t>
+      </w:r>
+    </w:p>
+    <w:p>
+      <w:r>
+        <w:t>Процедура має безпеку і зменшує мережу трафік</w:t>
       </w:r>
       <w:r>
         <w:t xml:space="preserve">. </w:t>
       </w:r>
-    </w:p>
-    <w:p>
-      <w:r>
-        <w:rPr>
-          <w:u w:val="single"/>
-        </w:rPr>
-        <w:t xml:space="preserve">Існує два </w:t>
-      </w:r>
-      <w:proofErr w:type="spellStart"/>
-      <w:r>
-        <w:rPr>
-          <w:u w:val="single"/>
-        </w:rPr>
-        <w:t>алгоритма</w:t>
-      </w:r>
-      <w:proofErr w:type="spellEnd"/>
-      <w:r>
-        <w:t xml:space="preserve">, використовуваних </w:t>
-      </w:r>
-      <w:proofErr w:type="spellStart"/>
-      <w:r>
-        <w:t>MySQL</w:t>
-      </w:r>
-      <w:proofErr w:type="spellEnd"/>
-      <w:r>
-        <w:t xml:space="preserve"> при зверненні до </w:t>
-      </w:r>
-      <w:r>
-        <w:t>уявлення</w:t>
-      </w:r>
-      <w:r>
-        <w:t>: MERGE і TEMPTABLE.</w:t>
-      </w:r>
-    </w:p>
-    <w:p>
-      <w:r>
-        <w:t xml:space="preserve">У разі алгоритму MERGE, </w:t>
-      </w:r>
-      <w:proofErr w:type="spellStart"/>
-      <w:r>
-        <w:t>MySQL</w:t>
-      </w:r>
-      <w:proofErr w:type="spellEnd"/>
-      <w:r>
-        <w:t xml:space="preserve"> при зверненні до </w:t>
-      </w:r>
-      <w:r>
-        <w:t>уявлення</w:t>
-      </w:r>
-      <w:r>
-        <w:t xml:space="preserve"> додає в </w:t>
-      </w:r>
-      <w:r>
-        <w:t>використаний</w:t>
-      </w:r>
-      <w:r>
-        <w:t xml:space="preserve"> оператор відповідні частини з визначення уявлення і виконує </w:t>
-      </w:r>
-      <w:r>
-        <w:t>отриманий</w:t>
-      </w:r>
-      <w:r>
-        <w:t xml:space="preserve"> оператор.</w:t>
-      </w:r>
-    </w:p>
-    <w:p>
-      <w:r>
-        <w:t xml:space="preserve">У разі алгоритму TEMPTABLE, </w:t>
-      </w:r>
-      <w:proofErr w:type="spellStart"/>
-      <w:r>
-        <w:t>MySQL</w:t>
-      </w:r>
-      <w:proofErr w:type="spellEnd"/>
-      <w:r>
-        <w:t xml:space="preserve"> заносить вміст уявлення в тимчасову таблицю, над якою потім виконується оператор звернений до </w:t>
-      </w:r>
-      <w:r>
-        <w:t>уявлення. У</w:t>
-      </w:r>
-      <w:r>
-        <w:t xml:space="preserve"> разі використання цього алгоритму уявлення не може бути </w:t>
-      </w:r>
-      <w:proofErr w:type="spellStart"/>
-      <w:r>
-        <w:t>оновлюваних</w:t>
-      </w:r>
-      <w:proofErr w:type="spellEnd"/>
-      <w:r>
-        <w:t xml:space="preserve"> </w:t>
-      </w:r>
-      <w:r>
-        <w:t>даних</w:t>
-      </w:r>
-    </w:p>
-    <w:p>
-      <w:r>
-        <w:t xml:space="preserve">При створенні </w:t>
-      </w:r>
-      <w:r>
-        <w:t>уявлення</w:t>
-      </w:r>
-      <w:r>
-        <w:t xml:space="preserve"> є можливість явно вказати використовуваний алгоритм за допомогою необов'язков</w:t>
-      </w:r>
-      <w:r>
-        <w:t>ої</w:t>
-      </w:r>
-      <w:r>
-        <w:t xml:space="preserve"> конструкції </w:t>
-      </w:r>
-      <w:r>
-        <w:t xml:space="preserve">ALGORITHM = </w:t>
-      </w:r>
-      <w:r>
-        <w:t xml:space="preserve">UNDEFINED </w:t>
-      </w:r>
-    </w:p>
-    <w:p>
-      <w:r>
-        <w:t xml:space="preserve">UNDEFINED означає, що </w:t>
-      </w:r>
-      <w:proofErr w:type="spellStart"/>
-      <w:r>
-        <w:t>MySQL</w:t>
-      </w:r>
-      <w:proofErr w:type="spellEnd"/>
-      <w:r>
-        <w:t xml:space="preserve"> сам вибирає який алгоритм використовувати при зверненні до </w:t>
-      </w:r>
-      <w:r>
-        <w:t>уявлення</w:t>
-      </w:r>
-      <w:bookmarkStart w:id="1" w:name="_GoBack"/>
-      <w:bookmarkEnd w:id="1"/>
-      <w:r>
-        <w:t>. Це значення за замовчуванням, якщо дана конструкція відсутня.</w:t>
-      </w:r>
-    </w:p>
-    <w:p/>
+      <w:r>
+        <w:t>Функції зазвичай</w:t>
+      </w:r>
+      <w:r>
+        <w:t xml:space="preserve"> використовуються для обчислень, а </w:t>
+      </w:r>
+      <w:r>
+        <w:t>процедури зазвичай використовуються для виконання бізнес-логіки.</w:t>
+      </w:r>
+    </w:p>
+    <w:p>
+      <w:r>
+        <w:t xml:space="preserve">Функції не можуть впливати на стан бази даних (Оператори, які роблять явну або неявну фіксацію або </w:t>
+      </w:r>
+      <w:proofErr w:type="spellStart"/>
+      <w:r>
+        <w:t>відкат</w:t>
+      </w:r>
+      <w:proofErr w:type="spellEnd"/>
+      <w:r>
+        <w:t xml:space="preserve">, заборонені </w:t>
+      </w:r>
+      <w:r>
+        <w:t>в</w:t>
+      </w:r>
+      <w:r>
+        <w:t xml:space="preserve"> функцій) У той час як Збережені процедури можуть впливати на стан бази даних за допомогою </w:t>
+      </w:r>
+      <w:proofErr w:type="spellStart"/>
+      <w:r>
+        <w:t>commit</w:t>
+      </w:r>
+      <w:proofErr w:type="spellEnd"/>
+      <w:r>
+        <w:t xml:space="preserve"> </w:t>
+      </w:r>
+      <w:r>
+        <w:t>тощо.</w:t>
+      </w:r>
+    </w:p>
+    <w:p>
+      <w:r>
+        <w:t>Функції не можуть використовувати оператори FLUSH, в той час як збережені процедури можуть це робити.</w:t>
+      </w:r>
+    </w:p>
+    <w:p>
+      <w:r>
+        <w:t>Збережені функ</w:t>
+      </w:r>
+      <w:r>
+        <w:t>ції не можуть бути рекурсивними. Р</w:t>
+      </w:r>
+      <w:r>
+        <w:t xml:space="preserve">екурсивні процедури, відключені за замовчуванням, але можуть бути включені на сервері, встановивши системну змінну сервера </w:t>
+      </w:r>
+      <w:proofErr w:type="spellStart"/>
+      <w:r>
+        <w:t>max_sp_recursion_depth</w:t>
+      </w:r>
+      <w:proofErr w:type="spellEnd"/>
+      <w:r>
+        <w:t xml:space="preserve"> в нульове значення</w:t>
+      </w:r>
+      <w:r>
+        <w:t>.</w:t>
+      </w:r>
+    </w:p>
+    <w:p>
+      <w:r>
+        <w:t>В межах збереженої функції або тригера забороняється змінювати таблицю, яка вже використовується (для читання або запису) оператором, який викликав функцію або тригер</w:t>
+      </w:r>
+      <w:r>
+        <w:t>.</w:t>
+      </w:r>
+    </w:p>
+    <w:p>
+      <w:pPr>
+        <w:rPr>
+          <w:lang w:val="en-US"/>
+        </w:rPr>
+      </w:pPr>
+    </w:p>
     <w:p>
       <w:pPr>
         <w:pStyle w:val="1"/>
       </w:pPr>
-      <w:r>
-        <w:t xml:space="preserve">4 </w:t>
-      </w:r>
-      <w:proofErr w:type="spellStart"/>
-      <w:r>
+      <w:proofErr w:type="spellStart"/>
+      <w:r>
+        <w:lastRenderedPageBreak/>
         <w:t>Чем</w:t>
       </w:r>
       <w:proofErr w:type="spellEnd"/>
@@ -2306,11 +2524,19 @@
       </w:r>
       <w:proofErr w:type="spellEnd"/>
       <w:r>
+        <w:t xml:space="preserve"> </w:t>
+      </w:r>
+      <w:proofErr w:type="spellStart"/>
+      <w:r>
+        <w:t>хранимая</w:t>
+      </w:r>
+      <w:proofErr w:type="spellEnd"/>
+      <w:r>
         <w:t xml:space="preserve"> процедура от </w:t>
       </w:r>
       <w:proofErr w:type="spellStart"/>
       <w:r>
-        <w:t>функции</w:t>
+        <w:t>триггера</w:t>
       </w:r>
       <w:proofErr w:type="spellEnd"/>
       <w:r>
@@ -2322,140 +2548,1770 @@
       </w:r>
       <w:proofErr w:type="spellEnd"/>
       <w:r>
-        <w:t xml:space="preserve">, синтаксис </w:t>
-      </w:r>
-      <w:proofErr w:type="spellStart"/>
-      <w:r>
-        <w:t>использов</w:t>
-      </w:r>
-      <w:r>
-        <w:t>ания</w:t>
-      </w:r>
-      <w:proofErr w:type="spellEnd"/>
-      <w:r>
-        <w:t xml:space="preserve">,  </w:t>
-      </w:r>
-      <w:proofErr w:type="spellStart"/>
-      <w:r>
-        <w:t>oперации</w:t>
+        <w:t xml:space="preserve">, синтаксис  </w:t>
+      </w:r>
+      <w:proofErr w:type="spellStart"/>
+      <w:r>
+        <w:t>спользования</w:t>
+      </w:r>
+      <w:proofErr w:type="spellEnd"/>
+      <w:r>
+        <w:t xml:space="preserve">, </w:t>
+      </w:r>
+      <w:proofErr w:type="spellStart"/>
+      <w:r>
+        <w:t>операции</w:t>
       </w:r>
       <w:proofErr w:type="spellEnd"/>
       <w:r>
         <w:t>)?</w:t>
       </w:r>
     </w:p>
-    <w:p/>
-    <w:p>
-      <w:hyperlink r:id="rId7">
+    <w:p>
+      <w:r>
+        <w:t>Збережені процедури представляють собою набір команд SQL, які можуть компілюватися і зберігатися на сервері. Таким чином, замість того, щоб зберігати часто використовуваний запит, клієнти можуть посилатися на відповідну процедуру, що зберігається. Це забезпечує кращу продуктивність, оскільки даний запит повинен аналізуватися тільки один раз і зменшується трафік між сервером і клієнтом. Концептуальний рівень можна також підвищити за рахунок створення на сервері бібліотеки функцій.</w:t>
+      </w:r>
+    </w:p>
+    <w:p>
+      <w:r>
+        <w:t xml:space="preserve">Тригер являє собою процедуру, що зберігається, яка активізується при настанні певної події. Наприклад, можна задати збережену процедуру, яка спрацьовує кожного разу при видаленні запису з </w:t>
+      </w:r>
+      <w:proofErr w:type="spellStart"/>
+      <w:r>
+        <w:t>транзакционной</w:t>
+      </w:r>
+      <w:proofErr w:type="spellEnd"/>
+      <w:r>
+        <w:t xml:space="preserve"> таблиці - таким чином забезпечується автоматичне видалення відповідного замовника з таблиці замовників, коли все його транзакції видаляються.</w:t>
+      </w:r>
+    </w:p>
+    <w:p>
+      <w:pPr>
+        <w:rPr>
+          <w:lang w:val="ru-RU"/>
+        </w:rPr>
+      </w:pPr>
+      <w:r>
+        <w:rPr>
+          <w:highlight w:val="yellow"/>
+        </w:rPr>
+        <w:t xml:space="preserve">СМ </w:t>
+      </w:r>
+      <w:proofErr w:type="spellStart"/>
+      <w:r>
+        <w:rPr>
+          <w:highlight w:val="yellow"/>
+        </w:rPr>
+        <w:t>отч</w:t>
+      </w:r>
+      <w:r>
+        <w:rPr>
+          <w:highlight w:val="yellow"/>
+          <w:lang w:val="ru-RU"/>
+        </w:rPr>
+        <w:t>ёт</w:t>
+      </w:r>
+      <w:proofErr w:type="spellEnd"/>
+      <w:r>
+        <w:rPr>
+          <w:highlight w:val="yellow"/>
+          <w:lang w:val="ru-RU"/>
+        </w:rPr>
+        <w:t xml:space="preserve"> по процедурам в таблицу.</w:t>
+      </w:r>
+    </w:p>
+    <w:p>
+      <w:hyperlink r:id="rId8">
         <w:r>
           <w:rPr>
             <w:color w:val="1155CC"/>
             <w:u w:val="single"/>
           </w:rPr>
-          <w:t>https://dl.nure.ua/pluginfile.php/24277</w:t>
+          <w:t>https://dl.nure.ua/pluginfile.php/242773/mod_resource/content/1/%D0%9C%D0%B5%D1%82%D0%BE%D0%B4%D0%B8%D1%87%D0%BA%D0%B0_%D0%9F%D0%97_%D0%9F%D0%92%D0%9D%D0%A1%D0%97%D0%94_v2020</w:t>
         </w:r>
         <w:r>
           <w:rPr>
             <w:color w:val="1155CC"/>
             <w:u w:val="single"/>
           </w:rPr>
-          <w:t>3/mod_resource/content/1/%D0%9C%D0%B5%D1%82%D0%BE%D0%B4%D0%B8%D1%87%D0%BA%D0%B0_%D0%9F%D0%97_%D0%9F%D0%92%D0%9D%D0%A1%D0%97%D0%94_v2020.pdf</w:t>
-        </w:r>
-      </w:hyperlink>
-      <w:r>
-        <w:t xml:space="preserve"> с104</w:t>
-      </w:r>
-    </w:p>
-    <w:p/>
-    <w:p/>
-    <w:p>
-      <w:r>
-        <w:t xml:space="preserve">5 </w:t>
-      </w:r>
-      <w:proofErr w:type="spellStart"/>
-      <w:r>
-        <w:t>Чем</w:t>
-      </w:r>
-      <w:proofErr w:type="spellEnd"/>
-      <w:r>
-        <w:t xml:space="preserve"> </w:t>
-      </w:r>
-      <w:proofErr w:type="spellStart"/>
-      <w:r>
-        <w:t>отличается</w:t>
-      </w:r>
-      <w:proofErr w:type="spellEnd"/>
-      <w:r>
-        <w:t xml:space="preserve"> </w:t>
-      </w:r>
-      <w:proofErr w:type="spellStart"/>
-      <w:r>
-        <w:t>хранимая</w:t>
-      </w:r>
-      <w:proofErr w:type="spellEnd"/>
-      <w:r>
-        <w:t xml:space="preserve"> процедура от </w:t>
-      </w:r>
-      <w:proofErr w:type="spellStart"/>
-      <w:r>
-        <w:t>триггера</w:t>
-      </w:r>
-      <w:proofErr w:type="spellEnd"/>
-      <w:r>
-        <w:t xml:space="preserve"> (</w:t>
-      </w:r>
-      <w:proofErr w:type="spellStart"/>
-      <w:r>
-        <w:t>назначение</w:t>
-      </w:r>
-      <w:proofErr w:type="spellEnd"/>
-      <w:r>
-        <w:t xml:space="preserve">, синтаксис  </w:t>
-      </w:r>
-      <w:proofErr w:type="spellStart"/>
-      <w:r>
-        <w:t>спользования</w:t>
-      </w:r>
-      <w:proofErr w:type="spellEnd"/>
-      <w:r>
-        <w:t xml:space="preserve">, </w:t>
-      </w:r>
-      <w:proofErr w:type="spellStart"/>
-      <w:r>
-        <w:t>операции</w:t>
-      </w:r>
-      <w:proofErr w:type="spellEnd"/>
-      <w:r>
-        <w:t>)?</w:t>
-      </w:r>
-    </w:p>
-    <w:p/>
-    <w:p>
-      <w:hyperlink r:id="rId8">
-        <w:r>
-          <w:rPr>
-            <w:color w:val="1155CC"/>
-            <w:u w:val="single"/>
-          </w:rPr>
-          <w:t>https://dl.nure.ua/pluginfile.php/242773/mod_resource/conten</w:t>
+          <w:t>.</w:t>
         </w:r>
         <w:r>
           <w:rPr>
             <w:color w:val="1155CC"/>
             <w:u w:val="single"/>
           </w:rPr>
-          <w:t>t/1/%D0%9C%D0%B5%D1%82%D0%BE%D0%B4%D0%B8%D1%87%D0%BA%D0%B0_%D0%9F%D0%97_%D0%9F%D0%92%D0%9D%D0%A1%D0%97%D0%94_v2020.pdf</w:t>
+          <w:t>pdf</w:t>
         </w:r>
       </w:hyperlink>
       <w:r>
         <w:t xml:space="preserve"> 61</w:t>
       </w:r>
     </w:p>
+    <w:p>
+      <w:pPr>
+        <w:spacing w:line="240" w:lineRule="auto"/>
+        <w:rPr>
+          <w:lang w:val="ru-RU"/>
+        </w:rPr>
+      </w:pPr>
+    </w:p>
+    <w:p>
+      <w:pPr>
+        <w:pStyle w:val="1"/>
+      </w:pPr>
+      <w:r>
+        <w:rPr>
+          <w:lang w:val="ru-RU"/>
+        </w:rPr>
+        <w:t xml:space="preserve"> </w:t>
+      </w:r>
+      <w:r>
+        <w:rPr>
+          <w:szCs w:val="26"/>
+        </w:rPr>
+        <w:t xml:space="preserve">Дайте </w:t>
+      </w:r>
+      <w:proofErr w:type="spellStart"/>
+      <w:r>
+        <w:rPr>
+          <w:szCs w:val="26"/>
+        </w:rPr>
+        <w:t>определение</w:t>
+      </w:r>
+      <w:proofErr w:type="spellEnd"/>
+      <w:r>
+        <w:rPr>
+          <w:szCs w:val="26"/>
+        </w:rPr>
+        <w:t xml:space="preserve"> </w:t>
+      </w:r>
+      <w:proofErr w:type="spellStart"/>
+      <w:r>
+        <w:rPr>
+          <w:szCs w:val="26"/>
+        </w:rPr>
+        <w:t>триггеру</w:t>
+      </w:r>
+      <w:proofErr w:type="spellEnd"/>
+      <w:r>
+        <w:rPr>
+          <w:szCs w:val="26"/>
+        </w:rPr>
+        <w:t xml:space="preserve"> (</w:t>
+      </w:r>
+      <w:r>
+        <w:rPr>
+          <w:szCs w:val="26"/>
+          <w:lang w:val="en-US"/>
+        </w:rPr>
+        <w:t>TRIGGER</w:t>
+      </w:r>
+      <w:r>
+        <w:rPr>
+          <w:szCs w:val="26"/>
+        </w:rPr>
+        <w:t xml:space="preserve">). </w:t>
+      </w:r>
+      <w:proofErr w:type="spellStart"/>
+      <w:r>
+        <w:rPr>
+          <w:szCs w:val="26"/>
+        </w:rPr>
+        <w:t>Приведите</w:t>
+      </w:r>
+      <w:proofErr w:type="spellEnd"/>
+      <w:r>
+        <w:rPr>
+          <w:szCs w:val="26"/>
+        </w:rPr>
+        <w:t xml:space="preserve"> синтаксис </w:t>
+      </w:r>
+      <w:r>
+        <w:rPr>
+          <w:szCs w:val="26"/>
+        </w:rPr>
+        <w:t>SQL</w:t>
+      </w:r>
+      <w:r>
+        <w:rPr>
+          <w:szCs w:val="26"/>
+        </w:rPr>
+        <w:t>-</w:t>
+      </w:r>
+      <w:proofErr w:type="spellStart"/>
+      <w:r>
+        <w:rPr>
+          <w:szCs w:val="26"/>
+        </w:rPr>
+        <w:t>запроса</w:t>
+      </w:r>
+      <w:proofErr w:type="spellEnd"/>
+      <w:r>
+        <w:rPr>
+          <w:szCs w:val="26"/>
+        </w:rPr>
+        <w:t xml:space="preserve"> для </w:t>
+      </w:r>
+      <w:proofErr w:type="spellStart"/>
+      <w:r>
+        <w:rPr>
+          <w:szCs w:val="26"/>
+        </w:rPr>
+        <w:t>создания</w:t>
+      </w:r>
+      <w:proofErr w:type="spellEnd"/>
+      <w:r>
+        <w:rPr>
+          <w:szCs w:val="26"/>
+        </w:rPr>
+        <w:t xml:space="preserve"> </w:t>
+      </w:r>
+      <w:proofErr w:type="spellStart"/>
+      <w:r>
+        <w:rPr>
+          <w:szCs w:val="26"/>
+        </w:rPr>
+        <w:t>триггера</w:t>
+      </w:r>
+      <w:proofErr w:type="spellEnd"/>
+      <w:r>
+        <w:rPr>
+          <w:szCs w:val="26"/>
+        </w:rPr>
+        <w:t xml:space="preserve">. </w:t>
+      </w:r>
+      <w:proofErr w:type="spellStart"/>
+      <w:r>
+        <w:t>Сколько</w:t>
+      </w:r>
+      <w:proofErr w:type="spellEnd"/>
+      <w:r>
+        <w:t xml:space="preserve"> </w:t>
+      </w:r>
+      <w:proofErr w:type="spellStart"/>
+      <w:r>
+        <w:t>может</w:t>
+      </w:r>
+      <w:proofErr w:type="spellEnd"/>
+      <w:r>
+        <w:t xml:space="preserve"> </w:t>
+      </w:r>
+      <w:proofErr w:type="spellStart"/>
+      <w:r>
+        <w:t>быть</w:t>
+      </w:r>
+      <w:proofErr w:type="spellEnd"/>
+      <w:r>
+        <w:t xml:space="preserve"> </w:t>
+      </w:r>
+      <w:proofErr w:type="spellStart"/>
+      <w:r>
+        <w:t>создано</w:t>
+      </w:r>
+      <w:proofErr w:type="spellEnd"/>
+      <w:r>
+        <w:t xml:space="preserve"> </w:t>
+      </w:r>
+      <w:proofErr w:type="spellStart"/>
+      <w:r>
+        <w:t>триггеров</w:t>
+      </w:r>
+      <w:proofErr w:type="spellEnd"/>
+      <w:r>
+        <w:t xml:space="preserve"> для </w:t>
+      </w:r>
+      <w:proofErr w:type="spellStart"/>
+      <w:r>
+        <w:t>таблиц</w:t>
+      </w:r>
+      <w:proofErr w:type="spellEnd"/>
+      <w:r>
+        <w:t xml:space="preserve"> </w:t>
+      </w:r>
+      <w:proofErr w:type="spellStart"/>
+      <w:r>
+        <w:rPr>
+          <w:lang w:val="en-US"/>
+        </w:rPr>
+        <w:t>MyISAM</w:t>
+      </w:r>
+      <w:proofErr w:type="spellEnd"/>
+      <w:r>
+        <w:t xml:space="preserve"> </w:t>
+      </w:r>
+      <w:r>
+        <w:t>и</w:t>
+      </w:r>
+      <w:r>
+        <w:t xml:space="preserve"> </w:t>
+      </w:r>
+      <w:proofErr w:type="spellStart"/>
+      <w:r>
+        <w:rPr>
+          <w:lang w:val="en-US"/>
+        </w:rPr>
+        <w:t>InnoDB</w:t>
+      </w:r>
+      <w:proofErr w:type="spellEnd"/>
+      <w:r>
+        <w:t xml:space="preserve">? </w:t>
+      </w:r>
+      <w:proofErr w:type="spellStart"/>
+      <w:r>
+        <w:t>Где</w:t>
+      </w:r>
+      <w:proofErr w:type="spellEnd"/>
+      <w:r>
+        <w:t xml:space="preserve"> </w:t>
+      </w:r>
+      <w:proofErr w:type="spellStart"/>
+      <w:r>
+        <w:t>физически</w:t>
+      </w:r>
+      <w:proofErr w:type="spellEnd"/>
+      <w:r>
+        <w:t xml:space="preserve"> </w:t>
+      </w:r>
+      <w:proofErr w:type="spellStart"/>
+      <w:r>
+        <w:t>хранятся</w:t>
+      </w:r>
+      <w:proofErr w:type="spellEnd"/>
+      <w:r>
+        <w:t xml:space="preserve"> </w:t>
+      </w:r>
+      <w:proofErr w:type="spellStart"/>
+      <w:r>
+        <w:t>триггеры</w:t>
+      </w:r>
+      <w:proofErr w:type="spellEnd"/>
+      <w:r>
+        <w:t xml:space="preserve">? </w:t>
+      </w:r>
+      <w:proofErr w:type="spellStart"/>
+      <w:r>
+        <w:t>Как</w:t>
+      </w:r>
+      <w:proofErr w:type="spellEnd"/>
+      <w:r>
+        <w:t xml:space="preserve"> </w:t>
+      </w:r>
+      <w:proofErr w:type="spellStart"/>
+      <w:r>
+        <w:t>они</w:t>
+      </w:r>
+      <w:proofErr w:type="spellEnd"/>
+      <w:r>
+        <w:t xml:space="preserve"> </w:t>
+      </w:r>
+      <w:proofErr w:type="spellStart"/>
+      <w:r>
+        <w:t>исполняются</w:t>
+      </w:r>
+      <w:proofErr w:type="spellEnd"/>
+      <w:r>
+        <w:t xml:space="preserve"> на </w:t>
+      </w:r>
+      <w:proofErr w:type="spellStart"/>
+      <w:r>
+        <w:t>физическом</w:t>
+      </w:r>
+      <w:proofErr w:type="spellEnd"/>
+      <w:r>
+        <w:t xml:space="preserve"> </w:t>
+      </w:r>
+      <w:proofErr w:type="spellStart"/>
+      <w:r>
+        <w:t>уровне</w:t>
+      </w:r>
+      <w:proofErr w:type="spellEnd"/>
+      <w:r>
+        <w:t>?</w:t>
+      </w:r>
+    </w:p>
     <w:p/>
+    <w:p>
+      <w:r>
+        <w:t xml:space="preserve">Тригер являє собою процедуру, що зберігається, яка активізується при настанні певної події. Наприклад, можна задати збережену процедуру, </w:t>
+      </w:r>
+      <w:r>
+        <w:lastRenderedPageBreak/>
+        <w:t xml:space="preserve">яка спрацьовує кожного разу при видаленні запису з </w:t>
+      </w:r>
+      <w:proofErr w:type="spellStart"/>
+      <w:r>
+        <w:t>транзакционной</w:t>
+      </w:r>
+      <w:proofErr w:type="spellEnd"/>
+      <w:r>
+        <w:t xml:space="preserve"> таблиці - таким чином забезпечується автоматичне видалення відповідного замовника з таблиці замовників, коли все його транзакції видаляються.</w:t>
+      </w:r>
+    </w:p>
     <w:p/>
     <w:p>
       <w:r>
-        <w:t>6 B-</w:t>
+        <w:drawing>
+          <wp:inline distT="0" distB="0" distL="0" distR="0" wp14:anchorId="33971D08" wp14:editId="5F43714E">
+            <wp:extent cx="5733415" cy="2555875"/>
+            <wp:effectExtent l="0" t="0" r="635" b="0"/>
+            <wp:docPr id="3" name="Рисунок 3"/>
+            <wp:cNvGraphicFramePr>
+              <a:graphicFrameLocks xmlns:a="http://schemas.openxmlformats.org/drawingml/2006/main" noChangeAspect="1"/>
+            </wp:cNvGraphicFramePr>
+            <a:graphic xmlns:a="http://schemas.openxmlformats.org/drawingml/2006/main">
+              <a:graphicData uri="http://schemas.openxmlformats.org/drawingml/2006/picture">
+                <pic:pic xmlns:pic="http://schemas.openxmlformats.org/drawingml/2006/picture">
+                  <pic:nvPicPr>
+                    <pic:cNvPr id="1" name=""/>
+                    <pic:cNvPicPr/>
+                  </pic:nvPicPr>
+                  <pic:blipFill>
+                    <a:blip r:embed="rId9"/>
+                    <a:stretch>
+                      <a:fillRect/>
+                    </a:stretch>
+                  </pic:blipFill>
+                  <pic:spPr>
+                    <a:xfrm>
+                      <a:off x="0" y="0"/>
+                      <a:ext cx="5733415" cy="2555875"/>
+                    </a:xfrm>
+                    <a:prstGeom prst="rect">
+                      <a:avLst/>
+                    </a:prstGeom>
+                  </pic:spPr>
+                </pic:pic>
+              </a:graphicData>
+            </a:graphic>
+          </wp:inline>
+        </w:drawing>
+      </w:r>
+    </w:p>
+    <w:p>
+      <w:pPr>
+        <w:spacing w:line="240" w:lineRule="auto"/>
+        <w:ind w:left="720"/>
+        <w:jc w:val="left"/>
+        <w:rPr>
+          <w:rFonts w:ascii="Consolas" w:eastAsia="Times New Roman" w:hAnsi="Consolas"/>
+          <w:color w:val="0077AA"/>
+          <w:sz w:val="19"/>
+          <w:szCs w:val="19"/>
+          <w:bdr w:val="none" w:sz="0" w:space="0" w:color="auto" w:frame="1"/>
+          <w:shd w:val="clear" w:color="auto" w:fill="F8F8F8"/>
+          <w:lang w:val="en-US"/>
+        </w:rPr>
+      </w:pPr>
+    </w:p>
+    <w:p>
+      <w:pPr>
+        <w:spacing w:line="240" w:lineRule="auto"/>
+        <w:ind w:left="720"/>
+        <w:jc w:val="left"/>
+        <w:rPr>
+          <w:rFonts w:ascii="Consolas" w:eastAsia="Times New Roman" w:hAnsi="Consolas"/>
+          <w:color w:val="000000"/>
+          <w:sz w:val="19"/>
+          <w:szCs w:val="19"/>
+          <w:shd w:val="clear" w:color="auto" w:fill="F8F8F8"/>
+          <w:lang w:val="en-US"/>
+        </w:rPr>
+      </w:pPr>
+      <w:r>
+        <w:rPr>
+          <w:rFonts w:ascii="Consolas" w:eastAsia="Times New Roman" w:hAnsi="Consolas"/>
+          <w:color w:val="0077AA"/>
+          <w:sz w:val="19"/>
+          <w:szCs w:val="19"/>
+          <w:bdr w:val="none" w:sz="0" w:space="0" w:color="auto" w:frame="1"/>
+          <w:shd w:val="clear" w:color="auto" w:fill="F8F8F8"/>
+          <w:lang w:val="en-US"/>
+        </w:rPr>
+        <w:t>CREATE</w:t>
+      </w:r>
+      <w:r>
+        <w:rPr>
+          <w:rFonts w:ascii="Consolas" w:eastAsia="Times New Roman" w:hAnsi="Consolas"/>
+          <w:color w:val="000000"/>
+          <w:sz w:val="19"/>
+          <w:szCs w:val="19"/>
+          <w:shd w:val="clear" w:color="auto" w:fill="F8F8F8"/>
+          <w:lang w:val="en-US"/>
+        </w:rPr>
+        <w:t xml:space="preserve"> </w:t>
+      </w:r>
+      <w:r>
+        <w:rPr>
+          <w:rFonts w:ascii="Consolas" w:eastAsia="Times New Roman" w:hAnsi="Consolas"/>
+          <w:color w:val="0077AA"/>
+          <w:sz w:val="19"/>
+          <w:szCs w:val="19"/>
+          <w:bdr w:val="none" w:sz="0" w:space="0" w:color="auto" w:frame="1"/>
+          <w:shd w:val="clear" w:color="auto" w:fill="F8F8F8"/>
+          <w:lang w:val="en-US"/>
+        </w:rPr>
+        <w:t>TRIGGER</w:t>
+      </w:r>
+      <w:r>
+        <w:rPr>
+          <w:rFonts w:ascii="Consolas" w:eastAsia="Times New Roman" w:hAnsi="Consolas"/>
+          <w:color w:val="000000"/>
+          <w:sz w:val="19"/>
+          <w:szCs w:val="19"/>
+          <w:shd w:val="clear" w:color="auto" w:fill="F8F8F8"/>
+          <w:lang w:val="en-US"/>
+        </w:rPr>
+        <w:t xml:space="preserve"> </w:t>
+      </w:r>
+      <w:proofErr w:type="spellStart"/>
+      <w:r>
+        <w:rPr>
+          <w:rFonts w:ascii="Consolas" w:eastAsia="Times New Roman" w:hAnsi="Consolas"/>
+          <w:color w:val="000000"/>
+          <w:sz w:val="19"/>
+          <w:szCs w:val="19"/>
+          <w:shd w:val="clear" w:color="auto" w:fill="F8F8F8"/>
+          <w:lang w:val="en-US"/>
+        </w:rPr>
+        <w:t>ins_sum</w:t>
+      </w:r>
+      <w:proofErr w:type="spellEnd"/>
+      <w:r>
+        <w:rPr>
+          <w:rFonts w:ascii="Consolas" w:eastAsia="Times New Roman" w:hAnsi="Consolas"/>
+          <w:color w:val="000000"/>
+          <w:sz w:val="19"/>
+          <w:szCs w:val="19"/>
+          <w:shd w:val="clear" w:color="auto" w:fill="F8F8F8"/>
+          <w:lang w:val="en-US"/>
+        </w:rPr>
+        <w:t xml:space="preserve"> </w:t>
+      </w:r>
+      <w:r>
+        <w:rPr>
+          <w:rFonts w:ascii="Consolas" w:eastAsia="Times New Roman" w:hAnsi="Consolas"/>
+          <w:color w:val="0077AA"/>
+          <w:sz w:val="19"/>
+          <w:szCs w:val="19"/>
+          <w:bdr w:val="none" w:sz="0" w:space="0" w:color="auto" w:frame="1"/>
+          <w:shd w:val="clear" w:color="auto" w:fill="F8F8F8"/>
+          <w:lang w:val="en-US"/>
+        </w:rPr>
+        <w:t>BEFORE</w:t>
+      </w:r>
+      <w:r>
+        <w:rPr>
+          <w:rFonts w:ascii="Consolas" w:eastAsia="Times New Roman" w:hAnsi="Consolas"/>
+          <w:color w:val="000000"/>
+          <w:sz w:val="19"/>
+          <w:szCs w:val="19"/>
+          <w:shd w:val="clear" w:color="auto" w:fill="F8F8F8"/>
+          <w:lang w:val="en-US"/>
+        </w:rPr>
+        <w:t xml:space="preserve"> </w:t>
+      </w:r>
+      <w:r>
+        <w:rPr>
+          <w:rFonts w:ascii="Consolas" w:eastAsia="Times New Roman" w:hAnsi="Consolas"/>
+          <w:color w:val="0077AA"/>
+          <w:sz w:val="19"/>
+          <w:szCs w:val="19"/>
+          <w:bdr w:val="none" w:sz="0" w:space="0" w:color="auto" w:frame="1"/>
+          <w:shd w:val="clear" w:color="auto" w:fill="F8F8F8"/>
+          <w:lang w:val="en-US"/>
+        </w:rPr>
+        <w:t>INSERT</w:t>
+      </w:r>
+      <w:r>
+        <w:rPr>
+          <w:rFonts w:ascii="Consolas" w:eastAsia="Times New Roman" w:hAnsi="Consolas"/>
+          <w:color w:val="000000"/>
+          <w:sz w:val="19"/>
+          <w:szCs w:val="19"/>
+          <w:shd w:val="clear" w:color="auto" w:fill="F8F8F8"/>
+          <w:lang w:val="en-US"/>
+        </w:rPr>
+        <w:t xml:space="preserve"> </w:t>
+      </w:r>
+      <w:r>
+        <w:rPr>
+          <w:rFonts w:ascii="Consolas" w:eastAsia="Times New Roman" w:hAnsi="Consolas"/>
+          <w:color w:val="0077AA"/>
+          <w:sz w:val="19"/>
+          <w:szCs w:val="19"/>
+          <w:bdr w:val="none" w:sz="0" w:space="0" w:color="auto" w:frame="1"/>
+          <w:shd w:val="clear" w:color="auto" w:fill="F8F8F8"/>
+          <w:lang w:val="en-US"/>
+        </w:rPr>
+        <w:t>ON</w:t>
+      </w:r>
+      <w:r>
+        <w:rPr>
+          <w:rFonts w:ascii="Consolas" w:eastAsia="Times New Roman" w:hAnsi="Consolas"/>
+          <w:color w:val="000000"/>
+          <w:sz w:val="19"/>
+          <w:szCs w:val="19"/>
+          <w:shd w:val="clear" w:color="auto" w:fill="F8F8F8"/>
+          <w:lang w:val="en-US"/>
+        </w:rPr>
+        <w:t xml:space="preserve"> </w:t>
+      </w:r>
+      <w:r>
+        <w:rPr>
+          <w:rFonts w:ascii="Consolas" w:eastAsia="Times New Roman" w:hAnsi="Consolas"/>
+          <w:color w:val="0077AA"/>
+          <w:sz w:val="19"/>
+          <w:szCs w:val="19"/>
+          <w:bdr w:val="none" w:sz="0" w:space="0" w:color="auto" w:frame="1"/>
+          <w:shd w:val="clear" w:color="auto" w:fill="F8F8F8"/>
+          <w:lang w:val="en-US"/>
+        </w:rPr>
+        <w:t>account</w:t>
+      </w:r>
+    </w:p>
+    <w:p>
+      <w:r>
+        <w:rPr>
+          <w:rFonts w:ascii="Consolas" w:eastAsia="Times New Roman" w:hAnsi="Consolas"/>
+          <w:color w:val="000000"/>
+          <w:sz w:val="19"/>
+          <w:szCs w:val="19"/>
+          <w:shd w:val="clear" w:color="auto" w:fill="F8F8F8"/>
+          <w:lang w:val="en-US"/>
+        </w:rPr>
+        <w:t xml:space="preserve">       </w:t>
+      </w:r>
+      <w:r>
+        <w:rPr>
+          <w:rFonts w:ascii="Consolas" w:eastAsia="Times New Roman" w:hAnsi="Consolas"/>
+          <w:color w:val="0077AA"/>
+          <w:sz w:val="19"/>
+          <w:szCs w:val="19"/>
+          <w:bdr w:val="none" w:sz="0" w:space="0" w:color="auto" w:frame="1"/>
+          <w:shd w:val="clear" w:color="auto" w:fill="F8F8F8"/>
+          <w:lang w:val="en-US"/>
+        </w:rPr>
+        <w:t>FOR</w:t>
+      </w:r>
+      <w:r>
+        <w:rPr>
+          <w:rFonts w:ascii="Consolas" w:eastAsia="Times New Roman" w:hAnsi="Consolas"/>
+          <w:color w:val="000000"/>
+          <w:sz w:val="19"/>
+          <w:szCs w:val="19"/>
+          <w:shd w:val="clear" w:color="auto" w:fill="F8F8F8"/>
+          <w:lang w:val="en-US"/>
+        </w:rPr>
+        <w:t xml:space="preserve"> </w:t>
+      </w:r>
+      <w:r>
+        <w:rPr>
+          <w:rFonts w:ascii="Consolas" w:eastAsia="Times New Roman" w:hAnsi="Consolas"/>
+          <w:color w:val="0077AA"/>
+          <w:sz w:val="19"/>
+          <w:szCs w:val="19"/>
+          <w:bdr w:val="none" w:sz="0" w:space="0" w:color="auto" w:frame="1"/>
+          <w:shd w:val="clear" w:color="auto" w:fill="F8F8F8"/>
+          <w:lang w:val="en-US"/>
+        </w:rPr>
+        <w:t>EACH</w:t>
+      </w:r>
+      <w:r>
+        <w:rPr>
+          <w:rFonts w:ascii="Consolas" w:eastAsia="Times New Roman" w:hAnsi="Consolas"/>
+          <w:color w:val="000000"/>
+          <w:sz w:val="19"/>
+          <w:szCs w:val="19"/>
+          <w:shd w:val="clear" w:color="auto" w:fill="F8F8F8"/>
+          <w:lang w:val="en-US"/>
+        </w:rPr>
+        <w:t xml:space="preserve"> </w:t>
+      </w:r>
+      <w:r>
+        <w:rPr>
+          <w:rFonts w:ascii="Consolas" w:eastAsia="Times New Roman" w:hAnsi="Consolas"/>
+          <w:color w:val="0077AA"/>
+          <w:sz w:val="19"/>
+          <w:szCs w:val="19"/>
+          <w:bdr w:val="none" w:sz="0" w:space="0" w:color="auto" w:frame="1"/>
+          <w:shd w:val="clear" w:color="auto" w:fill="F8F8F8"/>
+          <w:lang w:val="en-US"/>
+        </w:rPr>
+        <w:t>ROW</w:t>
+      </w:r>
+      <w:r>
+        <w:rPr>
+          <w:rFonts w:ascii="Consolas" w:eastAsia="Times New Roman" w:hAnsi="Consolas"/>
+          <w:color w:val="000000"/>
+          <w:sz w:val="19"/>
+          <w:szCs w:val="19"/>
+          <w:shd w:val="clear" w:color="auto" w:fill="F8F8F8"/>
+          <w:lang w:val="en-US"/>
+        </w:rPr>
+        <w:t xml:space="preserve"> </w:t>
+      </w:r>
+      <w:r>
+        <w:rPr>
+          <w:rFonts w:ascii="Consolas" w:eastAsia="Times New Roman" w:hAnsi="Consolas"/>
+          <w:color w:val="0077AA"/>
+          <w:sz w:val="19"/>
+          <w:szCs w:val="19"/>
+          <w:bdr w:val="none" w:sz="0" w:space="0" w:color="auto" w:frame="1"/>
+          <w:shd w:val="clear" w:color="auto" w:fill="F8F8F8"/>
+          <w:lang w:val="en-US"/>
+        </w:rPr>
+        <w:t>SET</w:t>
+      </w:r>
+      <w:r>
+        <w:rPr>
+          <w:rFonts w:ascii="Consolas" w:eastAsia="Times New Roman" w:hAnsi="Consolas"/>
+          <w:color w:val="000000"/>
+          <w:sz w:val="19"/>
+          <w:szCs w:val="19"/>
+          <w:shd w:val="clear" w:color="auto" w:fill="F8F8F8"/>
+          <w:lang w:val="en-US"/>
+        </w:rPr>
+        <w:t xml:space="preserve"> </w:t>
+      </w:r>
+      <w:r>
+        <w:rPr>
+          <w:rFonts w:ascii="Consolas" w:eastAsia="Times New Roman" w:hAnsi="Consolas"/>
+          <w:color w:val="EE9900"/>
+          <w:sz w:val="19"/>
+          <w:szCs w:val="19"/>
+          <w:bdr w:val="none" w:sz="0" w:space="0" w:color="auto" w:frame="1"/>
+          <w:shd w:val="clear" w:color="auto" w:fill="F8F8F8"/>
+          <w:lang w:val="en-US"/>
+        </w:rPr>
+        <w:t>@sum</w:t>
+      </w:r>
+      <w:r>
+        <w:rPr>
+          <w:rFonts w:ascii="Consolas" w:eastAsia="Times New Roman" w:hAnsi="Consolas"/>
+          <w:color w:val="000000"/>
+          <w:sz w:val="19"/>
+          <w:szCs w:val="19"/>
+          <w:shd w:val="clear" w:color="auto" w:fill="F8F8F8"/>
+          <w:lang w:val="en-US"/>
+        </w:rPr>
+        <w:t xml:space="preserve"> </w:t>
+      </w:r>
+      <w:r>
+        <w:rPr>
+          <w:rFonts w:ascii="Consolas" w:eastAsia="Times New Roman" w:hAnsi="Consolas"/>
+          <w:color w:val="A67F59"/>
+          <w:sz w:val="19"/>
+          <w:szCs w:val="19"/>
+          <w:bdr w:val="none" w:sz="0" w:space="0" w:color="auto" w:frame="1"/>
+          <w:shd w:val="clear" w:color="auto" w:fill="F8F8F8"/>
+          <w:lang w:val="en-US"/>
+        </w:rPr>
+        <w:t>=</w:t>
+      </w:r>
+      <w:r>
+        <w:rPr>
+          <w:rFonts w:ascii="Consolas" w:eastAsia="Times New Roman" w:hAnsi="Consolas"/>
+          <w:color w:val="000000"/>
+          <w:sz w:val="19"/>
+          <w:szCs w:val="19"/>
+          <w:shd w:val="clear" w:color="auto" w:fill="F8F8F8"/>
+          <w:lang w:val="en-US"/>
+        </w:rPr>
+        <w:t xml:space="preserve"> </w:t>
+      </w:r>
+      <w:r>
+        <w:rPr>
+          <w:rFonts w:ascii="Consolas" w:eastAsia="Times New Roman" w:hAnsi="Consolas"/>
+          <w:color w:val="EE9900"/>
+          <w:sz w:val="19"/>
+          <w:szCs w:val="19"/>
+          <w:bdr w:val="none" w:sz="0" w:space="0" w:color="auto" w:frame="1"/>
+          <w:shd w:val="clear" w:color="auto" w:fill="F8F8F8"/>
+          <w:lang w:val="en-US"/>
+        </w:rPr>
+        <w:t>@sum</w:t>
+      </w:r>
+      <w:r>
+        <w:rPr>
+          <w:rFonts w:ascii="Consolas" w:eastAsia="Times New Roman" w:hAnsi="Consolas"/>
+          <w:color w:val="000000"/>
+          <w:sz w:val="19"/>
+          <w:szCs w:val="19"/>
+          <w:shd w:val="clear" w:color="auto" w:fill="F8F8F8"/>
+          <w:lang w:val="en-US"/>
+        </w:rPr>
+        <w:t xml:space="preserve"> </w:t>
+      </w:r>
+      <w:r>
+        <w:rPr>
+          <w:rFonts w:ascii="Consolas" w:eastAsia="Times New Roman" w:hAnsi="Consolas"/>
+          <w:color w:val="A67F59"/>
+          <w:sz w:val="19"/>
+          <w:szCs w:val="19"/>
+          <w:bdr w:val="none" w:sz="0" w:space="0" w:color="auto" w:frame="1"/>
+          <w:shd w:val="clear" w:color="auto" w:fill="F8F8F8"/>
+          <w:lang w:val="en-US"/>
+        </w:rPr>
+        <w:t>+</w:t>
+      </w:r>
+      <w:r>
+        <w:rPr>
+          <w:rFonts w:ascii="Consolas" w:eastAsia="Times New Roman" w:hAnsi="Consolas"/>
+          <w:color w:val="000000"/>
+          <w:sz w:val="19"/>
+          <w:szCs w:val="19"/>
+          <w:shd w:val="clear" w:color="auto" w:fill="F8F8F8"/>
+          <w:lang w:val="en-US"/>
+        </w:rPr>
+        <w:t xml:space="preserve"> </w:t>
+      </w:r>
+      <w:proofErr w:type="spellStart"/>
+      <w:r>
+        <w:rPr>
+          <w:rFonts w:ascii="Consolas" w:eastAsia="Times New Roman" w:hAnsi="Consolas"/>
+          <w:color w:val="0077AA"/>
+          <w:sz w:val="19"/>
+          <w:szCs w:val="19"/>
+          <w:bdr w:val="none" w:sz="0" w:space="0" w:color="auto" w:frame="1"/>
+          <w:shd w:val="clear" w:color="auto" w:fill="F8F8F8"/>
+          <w:lang w:val="en-US"/>
+        </w:rPr>
+        <w:t>NEW</w:t>
+      </w:r>
+      <w:r>
+        <w:rPr>
+          <w:rFonts w:ascii="Consolas" w:eastAsia="Times New Roman" w:hAnsi="Consolas"/>
+          <w:color w:val="999999"/>
+          <w:sz w:val="19"/>
+          <w:szCs w:val="19"/>
+          <w:bdr w:val="none" w:sz="0" w:space="0" w:color="auto" w:frame="1"/>
+          <w:shd w:val="clear" w:color="auto" w:fill="F8F8F8"/>
+          <w:lang w:val="en-US"/>
+        </w:rPr>
+        <w:t>.</w:t>
+      </w:r>
+      <w:r>
+        <w:rPr>
+          <w:rFonts w:ascii="Consolas" w:eastAsia="Times New Roman" w:hAnsi="Consolas"/>
+          <w:color w:val="000000"/>
+          <w:sz w:val="19"/>
+          <w:szCs w:val="19"/>
+          <w:shd w:val="clear" w:color="auto" w:fill="F8F8F8"/>
+          <w:lang w:val="en-US"/>
+        </w:rPr>
+        <w:t>amount</w:t>
+      </w:r>
+      <w:proofErr w:type="spellEnd"/>
+      <w:r>
+        <w:rPr>
+          <w:rFonts w:ascii="Consolas" w:eastAsia="Times New Roman" w:hAnsi="Consolas"/>
+          <w:color w:val="999999"/>
+          <w:sz w:val="19"/>
+          <w:szCs w:val="19"/>
+          <w:bdr w:val="none" w:sz="0" w:space="0" w:color="auto" w:frame="1"/>
+          <w:shd w:val="clear" w:color="auto" w:fill="F8F8F8"/>
+          <w:lang w:val="en-US"/>
+        </w:rPr>
+        <w:t>;</w:t>
+      </w:r>
+    </w:p>
+    <w:p>
+      <w:pPr>
+        <w:rPr>
+          <w:rStyle w:val="token"/>
+          <w:rFonts w:ascii="Consolas" w:hAnsi="Consolas"/>
+          <w:color w:val="999999"/>
+          <w:sz w:val="19"/>
+          <w:szCs w:val="19"/>
+          <w:bdr w:val="none" w:sz="0" w:space="0" w:color="auto" w:frame="1"/>
+          <w:shd w:val="clear" w:color="auto" w:fill="F8F8F8"/>
+        </w:rPr>
+      </w:pPr>
+      <w:r>
+        <w:rPr>
+          <w:rStyle w:val="token"/>
+          <w:rFonts w:ascii="Consolas" w:hAnsi="Consolas"/>
+          <w:color w:val="0077AA"/>
+          <w:sz w:val="19"/>
+          <w:szCs w:val="19"/>
+          <w:bdr w:val="none" w:sz="0" w:space="0" w:color="auto" w:frame="1"/>
+          <w:shd w:val="clear" w:color="auto" w:fill="F8F8F8"/>
+        </w:rPr>
+        <w:t>DROP</w:t>
+      </w:r>
+      <w:r>
+        <w:rPr>
+          <w:rFonts w:ascii="Consolas" w:hAnsi="Consolas"/>
+          <w:color w:val="000000"/>
+          <w:sz w:val="19"/>
+          <w:szCs w:val="19"/>
+          <w:shd w:val="clear" w:color="auto" w:fill="F8F8F8"/>
+        </w:rPr>
+        <w:t xml:space="preserve"> </w:t>
+      </w:r>
+      <w:r>
+        <w:rPr>
+          <w:rStyle w:val="token"/>
+          <w:rFonts w:ascii="Consolas" w:hAnsi="Consolas"/>
+          <w:color w:val="0077AA"/>
+          <w:sz w:val="19"/>
+          <w:szCs w:val="19"/>
+          <w:bdr w:val="none" w:sz="0" w:space="0" w:color="auto" w:frame="1"/>
+          <w:shd w:val="clear" w:color="auto" w:fill="F8F8F8"/>
+        </w:rPr>
+        <w:t>TRIGGER</w:t>
+      </w:r>
+      <w:r>
+        <w:rPr>
+          <w:rFonts w:ascii="Consolas" w:hAnsi="Consolas"/>
+          <w:color w:val="000000"/>
+          <w:sz w:val="19"/>
+          <w:szCs w:val="19"/>
+          <w:shd w:val="clear" w:color="auto" w:fill="F8F8F8"/>
+        </w:rPr>
+        <w:t xml:space="preserve"> </w:t>
+      </w:r>
+      <w:proofErr w:type="spellStart"/>
+      <w:r>
+        <w:rPr>
+          <w:rFonts w:ascii="Consolas" w:hAnsi="Consolas"/>
+          <w:color w:val="000000"/>
+          <w:sz w:val="19"/>
+          <w:szCs w:val="19"/>
+          <w:shd w:val="clear" w:color="auto" w:fill="F8F8F8"/>
+        </w:rPr>
+        <w:t>test</w:t>
+      </w:r>
+      <w:r>
+        <w:rPr>
+          <w:rStyle w:val="token"/>
+          <w:rFonts w:ascii="Consolas" w:hAnsi="Consolas"/>
+          <w:color w:val="999999"/>
+          <w:sz w:val="19"/>
+          <w:szCs w:val="19"/>
+          <w:bdr w:val="none" w:sz="0" w:space="0" w:color="auto" w:frame="1"/>
+          <w:shd w:val="clear" w:color="auto" w:fill="F8F8F8"/>
+        </w:rPr>
+        <w:t>.</w:t>
+      </w:r>
+      <w:r>
+        <w:rPr>
+          <w:rFonts w:ascii="Consolas" w:hAnsi="Consolas"/>
+          <w:color w:val="000000"/>
+          <w:sz w:val="19"/>
+          <w:szCs w:val="19"/>
+          <w:shd w:val="clear" w:color="auto" w:fill="F8F8F8"/>
+        </w:rPr>
+        <w:t>ins_sum</w:t>
+      </w:r>
+      <w:proofErr w:type="spellEnd"/>
+      <w:r>
+        <w:rPr>
+          <w:rStyle w:val="token"/>
+          <w:rFonts w:ascii="Consolas" w:hAnsi="Consolas"/>
+          <w:color w:val="999999"/>
+          <w:sz w:val="19"/>
+          <w:szCs w:val="19"/>
+          <w:bdr w:val="none" w:sz="0" w:space="0" w:color="auto" w:frame="1"/>
+          <w:shd w:val="clear" w:color="auto" w:fill="F8F8F8"/>
+        </w:rPr>
+        <w:t>;</w:t>
+      </w:r>
+    </w:p>
+    <w:p/>
+    <w:p>
+      <w:r>
+        <w:t xml:space="preserve">Може бути простіше визначити збережену процедуру окремо, а потім викликати її з тригера за допомогою простого </w:t>
+      </w:r>
+      <w:proofErr w:type="spellStart"/>
+      <w:r>
+        <w:t>CALLоператора</w:t>
+      </w:r>
+      <w:proofErr w:type="spellEnd"/>
+      <w:r>
+        <w:t>.</w:t>
+      </w:r>
+    </w:p>
+    <w:p>
+      <w:r>
+        <w:t xml:space="preserve">Існують обмеження на те, що може з'являтися в операторах, </w:t>
+      </w:r>
+      <w:r>
+        <w:t>які</w:t>
+      </w:r>
+      <w:r>
+        <w:t xml:space="preserve"> запускаються тригером при активації:</w:t>
+      </w:r>
+    </w:p>
+    <w:p>
+      <w:r>
+        <w:t xml:space="preserve">Тригер не може використовувати CALL оператор для виклику збережених </w:t>
+      </w:r>
+      <w:r>
+        <w:t>функцій</w:t>
+      </w:r>
+      <w:r>
+        <w:t>, які повертають дані клієнта або використовують динамічний SQL. (Збережен</w:t>
+      </w:r>
+      <w:r>
+        <w:t>им</w:t>
+      </w:r>
+      <w:r>
+        <w:t xml:space="preserve"> процедурам дозволено повертати дані в тригер через параметри OUT</w:t>
+      </w:r>
+      <w:r>
+        <w:t xml:space="preserve"> або </w:t>
+      </w:r>
+      <w:r>
+        <w:t>INOUT.)</w:t>
+      </w:r>
+    </w:p>
+    <w:p>
+      <w:r>
+        <w:t xml:space="preserve">Тригер не може використовувати оператори, які явно або неявно </w:t>
+      </w:r>
+      <w:r>
+        <w:t>починають</w:t>
+      </w:r>
+      <w:r>
+        <w:t xml:space="preserve"> або </w:t>
+      </w:r>
+      <w:r>
+        <w:t>завершують</w:t>
+      </w:r>
+      <w:r>
+        <w:t xml:space="preserve"> </w:t>
+      </w:r>
+      <w:r>
+        <w:t>дію</w:t>
+      </w:r>
+      <w:r>
+        <w:t>, наприклад START TRANSACTION, COMMIT</w:t>
+      </w:r>
+      <w:r>
+        <w:t xml:space="preserve"> або</w:t>
+      </w:r>
+      <w:r>
+        <w:t xml:space="preserve"> ROLLBACK. (ROLLBACK </w:t>
+      </w:r>
+      <w:proofErr w:type="spellStart"/>
+      <w:r>
+        <w:t>to</w:t>
+      </w:r>
+      <w:proofErr w:type="spellEnd"/>
+      <w:r>
+        <w:t xml:space="preserve"> SAVEPOINT</w:t>
+      </w:r>
+      <w:r>
+        <w:t xml:space="preserve"> </w:t>
+      </w:r>
+      <w:proofErr w:type="spellStart"/>
+      <w:r>
+        <w:t>дозволень</w:t>
+      </w:r>
+      <w:proofErr w:type="spellEnd"/>
+      <w:r>
+        <w:t>, тому що це не завершує транзакцію.).</w:t>
+      </w:r>
+    </w:p>
+    <w:p>
+      <w:r>
+        <w:lastRenderedPageBreak/>
+        <w:t>Тригери в даний час збережені в .TRG-файлах, один такий файл на таблицю. Іншими словами, тригер належить таблиці.</w:t>
+      </w:r>
+    </w:p>
+    <w:p/>
+    <w:p>
+      <w:r>
+        <w:t xml:space="preserve">У майбутньому, </w:t>
+      </w:r>
+      <w:proofErr w:type="spellStart"/>
+      <w:r>
+        <w:rPr>
+          <w:lang w:val="ru-RU"/>
+        </w:rPr>
+        <w:t>планується</w:t>
+      </w:r>
+      <w:proofErr w:type="spellEnd"/>
+      <w:r>
+        <w:t xml:space="preserve"> змі</w:t>
+      </w:r>
+      <w:r>
+        <w:t>нити</w:t>
+      </w:r>
+      <w:r>
+        <w:t xml:space="preserve"> це так, щоб інформація тригера включалася в .FRM-файл, який визначає структуру таблиці. Також планується зробити тригери рівня бази даних, щоб привести їх у </w:t>
+      </w:r>
+      <w:r>
+        <w:t>належність</w:t>
+      </w:r>
+      <w:r>
+        <w:t xml:space="preserve"> з SQL-стандартом.</w:t>
+      </w:r>
+    </w:p>
+    <w:p/>
+    <w:p>
+      <w:pPr>
+        <w:pStyle w:val="1"/>
+        <w:rPr>
+          <w:rFonts w:eastAsia="FreeSetC-Bold"/>
+          <w:bCs/>
+          <w:szCs w:val="28"/>
+        </w:rPr>
+      </w:pPr>
+      <w:r>
+        <w:t xml:space="preserve">Перечислите все </w:t>
+      </w:r>
+      <w:proofErr w:type="spellStart"/>
+      <w:r>
+        <w:t>возможные</w:t>
+      </w:r>
+      <w:proofErr w:type="spellEnd"/>
+      <w:r>
+        <w:t xml:space="preserve"> </w:t>
+      </w:r>
+      <w:proofErr w:type="spellStart"/>
+      <w:r>
+        <w:t>виды</w:t>
+      </w:r>
+      <w:proofErr w:type="spellEnd"/>
+      <w:r>
+        <w:t xml:space="preserve"> </w:t>
+      </w:r>
+      <w:proofErr w:type="spellStart"/>
+      <w:r>
+        <w:t>реализации</w:t>
+      </w:r>
+      <w:proofErr w:type="spellEnd"/>
+      <w:r>
+        <w:t xml:space="preserve"> </w:t>
+      </w:r>
+      <w:proofErr w:type="spellStart"/>
+      <w:r>
+        <w:t>ссылочной</w:t>
+      </w:r>
+      <w:proofErr w:type="spellEnd"/>
+      <w:r>
+        <w:t xml:space="preserve"> </w:t>
+      </w:r>
+      <w:proofErr w:type="spellStart"/>
+      <w:r>
+        <w:t>целостности</w:t>
+      </w:r>
+      <w:proofErr w:type="spellEnd"/>
+      <w:r>
+        <w:t xml:space="preserve"> </w:t>
+      </w:r>
+      <w:proofErr w:type="spellStart"/>
+      <w:r>
+        <w:t>связи</w:t>
+      </w:r>
+      <w:proofErr w:type="spellEnd"/>
+      <w:r>
+        <w:t xml:space="preserve"> по </w:t>
+      </w:r>
+      <w:proofErr w:type="spellStart"/>
+      <w:r>
+        <w:t>внешнему</w:t>
+      </w:r>
+      <w:proofErr w:type="spellEnd"/>
+      <w:r>
+        <w:t xml:space="preserve"> ключу (</w:t>
+      </w:r>
+      <w:r>
+        <w:rPr>
+          <w:lang w:val="en-US"/>
+        </w:rPr>
+        <w:t>foreign</w:t>
+      </w:r>
+      <w:r>
+        <w:t xml:space="preserve"> </w:t>
+      </w:r>
+      <w:r>
+        <w:rPr>
+          <w:lang w:val="en-US"/>
+        </w:rPr>
+        <w:t>key</w:t>
+      </w:r>
+      <w:r>
+        <w:t>)</w:t>
+      </w:r>
+      <w:r>
+        <w:t xml:space="preserve">. В </w:t>
+      </w:r>
+      <w:proofErr w:type="spellStart"/>
+      <w:r>
+        <w:t>каких</w:t>
+      </w:r>
+      <w:proofErr w:type="spellEnd"/>
+      <w:r>
+        <w:t xml:space="preserve"> типах </w:t>
+      </w:r>
+      <w:proofErr w:type="spellStart"/>
+      <w:r>
+        <w:t>таблиц</w:t>
+      </w:r>
+      <w:proofErr w:type="spellEnd"/>
+      <w:r>
+        <w:t xml:space="preserve"> и для </w:t>
+      </w:r>
+      <w:proofErr w:type="spellStart"/>
+      <w:r>
+        <w:t>каких</w:t>
+      </w:r>
+      <w:proofErr w:type="spellEnd"/>
+      <w:r>
+        <w:t xml:space="preserve"> </w:t>
+      </w:r>
+      <w:proofErr w:type="spellStart"/>
+      <w:r>
+        <w:t>операций</w:t>
+      </w:r>
+      <w:proofErr w:type="spellEnd"/>
+      <w:r>
+        <w:t xml:space="preserve"> в СУБД </w:t>
+      </w:r>
+      <w:r>
+        <w:rPr>
+          <w:lang w:val="en-US"/>
+        </w:rPr>
+        <w:t>MySQL</w:t>
+      </w:r>
+      <w:r>
+        <w:t xml:space="preserve"> </w:t>
+      </w:r>
+      <w:proofErr w:type="spellStart"/>
+      <w:r>
+        <w:t>реализована</w:t>
+      </w:r>
+      <w:proofErr w:type="spellEnd"/>
+      <w:r>
+        <w:t xml:space="preserve"> </w:t>
+      </w:r>
+      <w:proofErr w:type="spellStart"/>
+      <w:r>
+        <w:t>ссылочная</w:t>
+      </w:r>
+      <w:proofErr w:type="spellEnd"/>
+      <w:r>
+        <w:t xml:space="preserve"> </w:t>
+      </w:r>
+      <w:proofErr w:type="spellStart"/>
+      <w:r>
+        <w:t>целостность</w:t>
+      </w:r>
+      <w:proofErr w:type="spellEnd"/>
+      <w:r>
+        <w:t xml:space="preserve">? </w:t>
+      </w:r>
+      <w:proofErr w:type="spellStart"/>
+      <w:r>
+        <w:t>Приведите</w:t>
+      </w:r>
+      <w:proofErr w:type="spellEnd"/>
+      <w:r>
+        <w:t xml:space="preserve"> </w:t>
+      </w:r>
+      <w:proofErr w:type="spellStart"/>
+      <w:r>
+        <w:t>примеры</w:t>
+      </w:r>
+      <w:proofErr w:type="spellEnd"/>
+      <w:r>
+        <w:t xml:space="preserve"> на все </w:t>
+      </w:r>
+      <w:proofErr w:type="spellStart"/>
+      <w:r>
+        <w:t>возможные</w:t>
+      </w:r>
+      <w:proofErr w:type="spellEnd"/>
+      <w:r>
+        <w:t xml:space="preserve"> </w:t>
+      </w:r>
+      <w:proofErr w:type="spellStart"/>
+      <w:r>
+        <w:t>действия</w:t>
+      </w:r>
+      <w:proofErr w:type="spellEnd"/>
+      <w:r>
+        <w:t xml:space="preserve"> </w:t>
+      </w:r>
+      <w:proofErr w:type="spellStart"/>
+      <w:r>
+        <w:t>триггера</w:t>
+      </w:r>
+      <w:proofErr w:type="spellEnd"/>
+      <w:r>
+        <w:t xml:space="preserve"> </w:t>
+      </w:r>
+      <w:proofErr w:type="spellStart"/>
+      <w:r>
+        <w:t>из</w:t>
+      </w:r>
+      <w:proofErr w:type="spellEnd"/>
+      <w:r>
+        <w:t xml:space="preserve"> </w:t>
+      </w:r>
+      <w:proofErr w:type="spellStart"/>
+      <w:r>
+        <w:t>любой</w:t>
+      </w:r>
+      <w:proofErr w:type="spellEnd"/>
+      <w:r>
+        <w:t xml:space="preserve"> </w:t>
+      </w:r>
+      <w:proofErr w:type="spellStart"/>
+      <w:r>
+        <w:t>предметной</w:t>
+      </w:r>
+      <w:proofErr w:type="spellEnd"/>
+      <w:r>
+        <w:t xml:space="preserve"> </w:t>
+      </w:r>
+      <w:proofErr w:type="spellStart"/>
+      <w:r>
+        <w:t>области</w:t>
+      </w:r>
+      <w:proofErr w:type="spellEnd"/>
+      <w:r>
+        <w:t>.</w:t>
+      </w:r>
+    </w:p>
+    <w:p>
+      <w:r>
+        <w:t>Посилальна цілісність - це обмеження бази даних, що гарантує, що посилання між даними є дійсно правомірними і неушкодженими. Посилальна цілісність є фундаментальним принципом теорії баз даних і виникає з тієї ідеї, що база даних повинна не тільки зберігати дані, але і активно сприяти забезпеченню їх якості.</w:t>
+      </w:r>
+    </w:p>
+    <w:p>
+      <w:r>
+        <w:t>Підтримка посилальної цілісності в базі даних забезпечує багато переваг.</w:t>
+      </w:r>
+    </w:p>
+    <w:p>
+      <w:r>
+        <w:t xml:space="preserve">Покращена якість даних. Очевидною перевагою є підтримка якості даних, що зберігаються в базі даних. Помилки можуть як і раніше існувати, але, </w:t>
+      </w:r>
+      <w:r>
+        <w:t>хоча б</w:t>
+      </w:r>
+      <w:r>
+        <w:t xml:space="preserve"> посилання будуть справжніми і неушкодженими.</w:t>
+      </w:r>
+    </w:p>
+    <w:p>
+      <w:r>
+        <w:t>Прискорення розробки. Посилальна цілісність оголошується</w:t>
+      </w:r>
+      <w:r>
+        <w:t xml:space="preserve"> в СУБД</w:t>
+      </w:r>
+      <w:r>
+        <w:t>. Це набагато продуктивніше (на один або два порядки), ніж написання спеціального програмного коду.</w:t>
+      </w:r>
+    </w:p>
+    <w:p>
+      <w:r>
+        <w:t xml:space="preserve">Менша кількість помилок. Оголошення посилальної цілісності є більш лаконічними, ніж еквівалентний програмний код. По суті, такі </w:t>
+      </w:r>
+      <w:r>
+        <w:lastRenderedPageBreak/>
+        <w:t xml:space="preserve">оголошення призводять до повторного використання перевіреного і </w:t>
+      </w:r>
+      <w:proofErr w:type="spellStart"/>
+      <w:r>
+        <w:t>відтестувати</w:t>
+      </w:r>
+      <w:proofErr w:type="spellEnd"/>
+      <w:r>
+        <w:t xml:space="preserve"> коду загального призначення в сервері баз даних, а не до нової реалізації однієї і тієї ж логіки від випадку до випадку.</w:t>
+      </w:r>
+    </w:p>
+    <w:p>
+      <w:r>
+        <w:t>Узгодженість між додатками. Посилальна цілісність забезпечує якість даних для декількох прикладних програм, які можуть звертатися до бази даних.</w:t>
+      </w:r>
+    </w:p>
+    <w:p>
+      <w:r>
+        <w:t>Синтаксис SQL для визначення посилальної цілісності виглядає, по суті, подібно наступного. Квадратні дужки виділяють необов'язкові параметри. Стовпці зовнішнього ключа знаходяться в таблиці table1, а стовпці первинного ключа (або іншої комбінації стовпців з властивістю унікальності значень) - у таблиці table2.</w:t>
+      </w:r>
+    </w:p>
+    <w:p>
+      <w:r>
+        <w:drawing>
+          <wp:inline distT="0" distB="0" distL="0" distR="0" wp14:anchorId="0CA013DE" wp14:editId="12C07AFF">
+            <wp:extent cx="3029373" cy="933580"/>
+            <wp:effectExtent l="0" t="0" r="0" b="0"/>
+            <wp:docPr id="4" name="Рисунок 4"/>
+            <wp:cNvGraphicFramePr>
+              <a:graphicFrameLocks xmlns:a="http://schemas.openxmlformats.org/drawingml/2006/main" noChangeAspect="1"/>
+            </wp:cNvGraphicFramePr>
+            <a:graphic xmlns:a="http://schemas.openxmlformats.org/drawingml/2006/main">
+              <a:graphicData uri="http://schemas.openxmlformats.org/drawingml/2006/picture">
+                <pic:pic xmlns:pic="http://schemas.openxmlformats.org/drawingml/2006/picture">
+                  <pic:nvPicPr>
+                    <pic:cNvPr id="1" name=""/>
+                    <pic:cNvPicPr/>
+                  </pic:nvPicPr>
+                  <pic:blipFill>
+                    <a:blip r:embed="rId10"/>
+                    <a:stretch>
+                      <a:fillRect/>
+                    </a:stretch>
+                  </pic:blipFill>
+                  <pic:spPr>
+                    <a:xfrm>
+                      <a:off x="0" y="0"/>
+                      <a:ext cx="3029373" cy="933580"/>
+                    </a:xfrm>
+                    <a:prstGeom prst="rect">
+                      <a:avLst/>
+                    </a:prstGeom>
+                  </pic:spPr>
+                </pic:pic>
+              </a:graphicData>
+            </a:graphic>
+          </wp:inline>
+        </w:drawing>
+      </w:r>
+    </w:p>
+    <w:p/>
+    <w:p>
+      <w:r>
+        <w:t xml:space="preserve">У SQL зовнішній ключ може посилатися на будь-яку комбінацію стовпців з властивістю унікальності в таблиці, на яку веде посилання. У стандарті SQL забезпечуються наступні дії з підтримки посилальної цілісності при </w:t>
+      </w:r>
+      <w:r>
+        <w:t>видаленні</w:t>
+      </w:r>
+      <w:r>
+        <w:t xml:space="preserve"> рядків.</w:t>
+      </w:r>
+    </w:p>
+    <w:p>
+      <w:proofErr w:type="spellStart"/>
+      <w:r>
+        <w:t>Cascade</w:t>
+      </w:r>
+      <w:proofErr w:type="spellEnd"/>
+      <w:r>
+        <w:t xml:space="preserve">. Видалення запису може привести до видалення записів з відповідним значенням зовнішнього ключа. </w:t>
+      </w:r>
+    </w:p>
+    <w:p>
+      <w:r>
+        <w:t xml:space="preserve">NO ACTION - при видаленні або оновленні записів з таблиці </w:t>
+      </w:r>
+      <w:proofErr w:type="spellStart"/>
+      <w:r>
+        <w:t>предка</w:t>
+      </w:r>
+      <w:proofErr w:type="spellEnd"/>
+      <w:r>
+        <w:t xml:space="preserve"> зв'язку з таблицями нащадками ігноруються, до закриття транзакції </w:t>
+      </w:r>
+    </w:p>
+    <w:p>
+      <w:proofErr w:type="spellStart"/>
+      <w:r>
+        <w:t>Set</w:t>
+      </w:r>
+      <w:proofErr w:type="spellEnd"/>
+      <w:r>
+        <w:t xml:space="preserve"> </w:t>
+      </w:r>
+      <w:proofErr w:type="spellStart"/>
+      <w:r>
+        <w:t>null</w:t>
+      </w:r>
+      <w:proofErr w:type="spellEnd"/>
+      <w:r>
+        <w:t xml:space="preserve">. Видалення запису може призводити до установки в відповідні зовнішні ключі невизначеного значення. </w:t>
+      </w:r>
+    </w:p>
+    <w:p>
+      <w:pPr>
+        <w:rPr>
+          <w:lang w:val="ru-RU"/>
+        </w:rPr>
+      </w:pPr>
+      <w:r>
+        <w:rPr>
+          <w:lang w:val="en-US"/>
+        </w:rPr>
+        <w:t>RESTRICT</w:t>
+      </w:r>
+      <w:r>
+        <w:rPr>
+          <w:lang w:val="ru-RU"/>
+        </w:rPr>
+        <w:t xml:space="preserve"> - при </w:t>
+      </w:r>
+      <w:proofErr w:type="spellStart"/>
+      <w:r>
+        <w:rPr>
+          <w:lang w:val="ru-RU"/>
+        </w:rPr>
+        <w:t>спробі</w:t>
+      </w:r>
+      <w:proofErr w:type="spellEnd"/>
+      <w:r>
+        <w:rPr>
+          <w:lang w:val="ru-RU"/>
+        </w:rPr>
+        <w:t xml:space="preserve"> </w:t>
+      </w:r>
+      <w:proofErr w:type="spellStart"/>
+      <w:r>
+        <w:rPr>
+          <w:lang w:val="ru-RU"/>
+        </w:rPr>
+        <w:t>видалення</w:t>
+      </w:r>
+      <w:proofErr w:type="spellEnd"/>
+      <w:r>
+        <w:rPr>
+          <w:lang w:val="ru-RU"/>
+        </w:rPr>
+        <w:t xml:space="preserve"> </w:t>
+      </w:r>
+      <w:proofErr w:type="spellStart"/>
+      <w:r>
+        <w:rPr>
+          <w:lang w:val="ru-RU"/>
+        </w:rPr>
+        <w:t>або</w:t>
+      </w:r>
+      <w:proofErr w:type="spellEnd"/>
+      <w:r>
+        <w:rPr>
+          <w:lang w:val="ru-RU"/>
+        </w:rPr>
+        <w:t xml:space="preserve"> </w:t>
+      </w:r>
+      <w:proofErr w:type="spellStart"/>
+      <w:r>
+        <w:rPr>
+          <w:lang w:val="ru-RU"/>
+        </w:rPr>
+        <w:t>оновлення</w:t>
+      </w:r>
+      <w:proofErr w:type="spellEnd"/>
+      <w:r>
+        <w:rPr>
+          <w:lang w:val="ru-RU"/>
+        </w:rPr>
+        <w:t xml:space="preserve"> </w:t>
+      </w:r>
+      <w:proofErr w:type="spellStart"/>
+      <w:r>
+        <w:rPr>
+          <w:lang w:val="ru-RU"/>
+        </w:rPr>
+        <w:t>записів</w:t>
+      </w:r>
+      <w:proofErr w:type="spellEnd"/>
+      <w:r>
+        <w:rPr>
+          <w:lang w:val="ru-RU"/>
+        </w:rPr>
+        <w:t xml:space="preserve"> з </w:t>
+      </w:r>
+      <w:proofErr w:type="spellStart"/>
+      <w:r>
+        <w:rPr>
+          <w:lang w:val="ru-RU"/>
+        </w:rPr>
+        <w:t>таблиці</w:t>
+      </w:r>
+      <w:proofErr w:type="spellEnd"/>
+      <w:r>
+        <w:rPr>
+          <w:lang w:val="ru-RU"/>
+        </w:rPr>
+        <w:t xml:space="preserve"> предка, при </w:t>
+      </w:r>
+      <w:proofErr w:type="spellStart"/>
+      <w:r>
+        <w:rPr>
+          <w:lang w:val="ru-RU"/>
+        </w:rPr>
+        <w:t>наявності</w:t>
+      </w:r>
+      <w:proofErr w:type="spellEnd"/>
+      <w:r>
+        <w:rPr>
+          <w:lang w:val="ru-RU"/>
+        </w:rPr>
+        <w:t xml:space="preserve"> </w:t>
+      </w:r>
+      <w:proofErr w:type="spellStart"/>
+      <w:r>
+        <w:rPr>
+          <w:lang w:val="ru-RU"/>
+        </w:rPr>
+        <w:t>пов'язаних</w:t>
+      </w:r>
+      <w:proofErr w:type="spellEnd"/>
+      <w:r>
+        <w:rPr>
+          <w:lang w:val="ru-RU"/>
+        </w:rPr>
+        <w:t xml:space="preserve"> </w:t>
+      </w:r>
+      <w:proofErr w:type="spellStart"/>
+      <w:r>
+        <w:rPr>
+          <w:lang w:val="ru-RU"/>
+        </w:rPr>
+        <w:t>записів</w:t>
+      </w:r>
+      <w:proofErr w:type="spellEnd"/>
+      <w:r>
+        <w:rPr>
+          <w:lang w:val="ru-RU"/>
+        </w:rPr>
+        <w:t xml:space="preserve"> в </w:t>
+      </w:r>
+      <w:proofErr w:type="spellStart"/>
+      <w:r>
+        <w:rPr>
+          <w:lang w:val="ru-RU"/>
+        </w:rPr>
+        <w:t>таблиці</w:t>
+      </w:r>
+      <w:proofErr w:type="spellEnd"/>
+      <w:r>
+        <w:rPr>
+          <w:lang w:val="ru-RU"/>
+        </w:rPr>
+        <w:t xml:space="preserve"> </w:t>
+      </w:r>
+      <w:proofErr w:type="spellStart"/>
+      <w:r>
+        <w:rPr>
+          <w:lang w:val="ru-RU"/>
+        </w:rPr>
+        <w:t>нащадка</w:t>
+      </w:r>
+      <w:proofErr w:type="spellEnd"/>
+      <w:r>
+        <w:rPr>
+          <w:lang w:val="ru-RU"/>
+        </w:rPr>
+        <w:t xml:space="preserve"> буде видана </w:t>
+      </w:r>
+      <w:proofErr w:type="spellStart"/>
+      <w:r>
+        <w:rPr>
+          <w:lang w:val="ru-RU"/>
+        </w:rPr>
+        <w:t>помилка</w:t>
+      </w:r>
+      <w:proofErr w:type="spellEnd"/>
+    </w:p>
+    <w:p>
+      <w:r>
+        <w:lastRenderedPageBreak/>
+        <w:t xml:space="preserve">На рівні тригерів цілісність забезпечується діями перед вставкою, після вставки, перед оновленням та після, перед видаленням та після. </w:t>
+      </w:r>
+    </w:p>
+    <w:p>
+      <w:r>
+        <w:t xml:space="preserve">У якості </w:t>
+      </w:r>
+      <w:proofErr w:type="spellStart"/>
+      <w:r>
+        <w:t>преривання</w:t>
+      </w:r>
+      <w:proofErr w:type="spellEnd"/>
+      <w:r>
+        <w:t xml:space="preserve"> та виклику іменованої помилки можна використовувати SIGNAL SQLSTATE '01000'</w:t>
+      </w:r>
+      <w:r>
+        <w:t xml:space="preserve"> </w:t>
+      </w:r>
+      <w:r>
+        <w:t xml:space="preserve">SET MESSAGE_TEXT = 'A </w:t>
+      </w:r>
+      <w:proofErr w:type="spellStart"/>
+      <w:r>
+        <w:t>warning</w:t>
+      </w:r>
+      <w:proofErr w:type="spellEnd"/>
+      <w:r>
+        <w:t xml:space="preserve"> </w:t>
+      </w:r>
+      <w:proofErr w:type="spellStart"/>
+      <w:r>
+        <w:t>occurred</w:t>
+      </w:r>
+      <w:proofErr w:type="spellEnd"/>
+      <w:r>
+        <w:t>', MYSQL_ERRNO = 1000</w:t>
+      </w:r>
+      <w:r>
+        <w:t xml:space="preserve"> </w:t>
+      </w:r>
+      <w:r>
+        <w:t>–</w:t>
+      </w:r>
+      <w:r>
+        <w:t xml:space="preserve"> </w:t>
+      </w:r>
+      <w:r>
+        <w:t>як шлях до виклику виключення.</w:t>
+      </w:r>
+    </w:p>
+    <w:p>
+      <w:r>
+        <w:drawing>
+          <wp:inline distT="0" distB="0" distL="0" distR="0" wp14:anchorId="6691A32B" wp14:editId="157BDA58">
+            <wp:extent cx="5733415" cy="859790"/>
+            <wp:effectExtent l="0" t="0" r="635" b="0"/>
+            <wp:docPr id="5" name="Рисунок 5"/>
+            <wp:cNvGraphicFramePr>
+              <a:graphicFrameLocks xmlns:a="http://schemas.openxmlformats.org/drawingml/2006/main" noChangeAspect="1"/>
+            </wp:cNvGraphicFramePr>
+            <a:graphic xmlns:a="http://schemas.openxmlformats.org/drawingml/2006/main">
+              <a:graphicData uri="http://schemas.openxmlformats.org/drawingml/2006/picture">
+                <pic:pic xmlns:pic="http://schemas.openxmlformats.org/drawingml/2006/picture">
+                  <pic:nvPicPr>
+                    <pic:cNvPr id="1" name=""/>
+                    <pic:cNvPicPr/>
+                  </pic:nvPicPr>
+                  <pic:blipFill>
+                    <a:blip r:embed="rId11"/>
+                    <a:stretch>
+                      <a:fillRect/>
+                    </a:stretch>
+                  </pic:blipFill>
+                  <pic:spPr>
+                    <a:xfrm>
+                      <a:off x="0" y="0"/>
+                      <a:ext cx="5733415" cy="859790"/>
+                    </a:xfrm>
+                    <a:prstGeom prst="rect">
+                      <a:avLst/>
+                    </a:prstGeom>
+                  </pic:spPr>
+                </pic:pic>
+              </a:graphicData>
+            </a:graphic>
+          </wp:inline>
+        </w:drawing>
+      </w:r>
+    </w:p>
+    <w:p/>
+    <w:p>
+      <w:pPr>
+        <w:pStyle w:val="1"/>
+      </w:pPr>
+      <w:r>
+        <w:t xml:space="preserve"> </w:t>
+      </w:r>
+      <w:r>
+        <w:t>B-</w:t>
       </w:r>
       <w:proofErr w:type="spellStart"/>
       <w:r>
@@ -2470,32 +4326,265 @@
         <w:t>индексы</w:t>
       </w:r>
       <w:proofErr w:type="spellEnd"/>
-    </w:p>
-    <w:p>
-      <w:r>
-        <w:t xml:space="preserve">  </w:t>
-      </w:r>
-      <w:hyperlink r:id="rId9">
-        <w:r>
-          <w:rPr>
-            <w:color w:val="1155CC"/>
-            <w:u w:val="single"/>
-          </w:rPr>
-          <w:t>https://gist.github.com/mantyr</w:t>
-        </w:r>
-        <w:r>
-          <w:rPr>
-            <w:color w:val="1155CC"/>
-            <w:u w:val="single"/>
-          </w:rPr>
-          <w:t>/4dcb9f8abd68e1ff3757f277372ae948</w:t>
-        </w:r>
-      </w:hyperlink>
+      <w:r>
+        <w:t>.</w:t>
+      </w:r>
+      <w:r>
+        <w:t xml:space="preserve"> </w:t>
+      </w:r>
+      <w:proofErr w:type="spellStart"/>
+      <w:r>
+        <w:t>Типы</w:t>
+      </w:r>
+      <w:proofErr w:type="spellEnd"/>
+      <w:r>
+        <w:t xml:space="preserve"> </w:t>
+      </w:r>
+      <w:proofErr w:type="spellStart"/>
+      <w:r>
+        <w:t>запросов</w:t>
+      </w:r>
+      <w:proofErr w:type="spellEnd"/>
+      <w:r>
+        <w:t xml:space="preserve">, в </w:t>
+      </w:r>
+      <w:proofErr w:type="spellStart"/>
+      <w:r>
+        <w:t>которых</w:t>
+      </w:r>
+      <w:proofErr w:type="spellEnd"/>
+      <w:r>
+        <w:t xml:space="preserve"> </w:t>
+      </w:r>
+      <w:proofErr w:type="spellStart"/>
+      <w:r>
+        <w:t>может</w:t>
+      </w:r>
+      <w:proofErr w:type="spellEnd"/>
+      <w:r>
+        <w:t xml:space="preserve"> </w:t>
+      </w:r>
+      <w:proofErr w:type="spellStart"/>
+      <w:r>
+        <w:t>использоваться</w:t>
+      </w:r>
+      <w:proofErr w:type="spellEnd"/>
+      <w:r>
+        <w:t xml:space="preserve"> B-</w:t>
+      </w:r>
+      <w:proofErr w:type="spellStart"/>
+      <w:r>
+        <w:t>Tree</w:t>
+      </w:r>
+      <w:proofErr w:type="spellEnd"/>
+      <w:r>
+        <w:t>-</w:t>
+      </w:r>
+      <w:proofErr w:type="spellStart"/>
+      <w:r>
+        <w:t>индекс</w:t>
+      </w:r>
+      <w:proofErr w:type="spellEnd"/>
+      <w:r>
+        <w:t xml:space="preserve">. </w:t>
+      </w:r>
+      <w:proofErr w:type="spellStart"/>
+      <w:r>
+        <w:t>Приведите</w:t>
+      </w:r>
+      <w:proofErr w:type="spellEnd"/>
+      <w:r>
+        <w:t xml:space="preserve"> пример </w:t>
+      </w:r>
+      <w:proofErr w:type="spellStart"/>
+      <w:r>
+        <w:t>использования</w:t>
+      </w:r>
+      <w:proofErr w:type="spellEnd"/>
+      <w:r>
+        <w:t xml:space="preserve"> </w:t>
+      </w:r>
+      <w:r>
+        <w:t>B-</w:t>
+      </w:r>
+      <w:proofErr w:type="spellStart"/>
+      <w:r>
+        <w:t>Tree</w:t>
+      </w:r>
+      <w:proofErr w:type="spellEnd"/>
+      <w:r>
+        <w:t>-</w:t>
+      </w:r>
+      <w:proofErr w:type="spellStart"/>
+      <w:r>
+        <w:t>индекс</w:t>
+      </w:r>
+      <w:r>
+        <w:t>а</w:t>
+      </w:r>
+      <w:proofErr w:type="spellEnd"/>
+      <w:r>
+        <w:t xml:space="preserve">. </w:t>
+      </w:r>
+    </w:p>
+    <w:p>
+      <w:r>
+        <w:t>Індекс являє собою відмін</w:t>
+      </w:r>
+      <w:r>
+        <w:t xml:space="preserve">ну структуру даних в базі даних. </w:t>
+      </w:r>
+      <w:r>
+        <w:t>Його основна мета - надати упорядковане представлення індексованих даних через логічне впорядкування, яке не залежи</w:t>
+      </w:r>
+      <w:r>
+        <w:t xml:space="preserve">ть від фізичного упорядкування, </w:t>
+      </w:r>
+      <w:r>
+        <w:t xml:space="preserve">використовуючи </w:t>
+      </w:r>
+      <w:proofErr w:type="spellStart"/>
+      <w:r>
+        <w:t>двозв’язаний</w:t>
+      </w:r>
+      <w:proofErr w:type="spellEnd"/>
+      <w:r>
+        <w:t xml:space="preserve"> </w:t>
+      </w:r>
+      <w:r>
+        <w:t>список і деревоподібну структуру, відому як збалансоване дерево пошуку (B-</w:t>
+      </w:r>
+      <w:proofErr w:type="spellStart"/>
+      <w:r>
+        <w:t>tree</w:t>
+      </w:r>
+      <w:proofErr w:type="spellEnd"/>
+      <w:r>
+        <w:t>). B-дерева вони сортують дані і дозволяють виконувати пошук, доступ, вставки і</w:t>
+      </w:r>
+      <w:r>
+        <w:t xml:space="preserve"> видалення в логарифмічному часі</w:t>
+      </w:r>
+      <w:r>
+        <w:t xml:space="preserve">. Через </w:t>
+      </w:r>
+      <w:proofErr w:type="spellStart"/>
+      <w:r>
+        <w:t>двозв’язаний</w:t>
+      </w:r>
+      <w:proofErr w:type="spellEnd"/>
+      <w:r>
+        <w:t xml:space="preserve"> </w:t>
+      </w:r>
+      <w:r>
+        <w:t>список</w:t>
+      </w:r>
+      <w:r>
+        <w:t xml:space="preserve"> ми можемо легко або швидко переходити назад або вперед у міру необхідності в індекс для різних запитів. Вставки стають простими, так як нам потрібно тільки переставити покажчики на різні частини даних. Бази даних використовують цей </w:t>
+      </w:r>
+      <w:proofErr w:type="spellStart"/>
+      <w:r>
+        <w:t>двозв’язаний</w:t>
+      </w:r>
+      <w:proofErr w:type="spellEnd"/>
+      <w:r>
+        <w:t xml:space="preserve"> </w:t>
+      </w:r>
+      <w:r>
+        <w:t>список для з'єднання листових вузлів (зазвичай в дереві B + або B-дереві), кожен з яких зберігається на сторінці і встановлює логічне впорядкування між листовими вузлами. Операції типу UPDATE або INSERT стають повільніше, оскільки насправді це дві операції запису в файлової системі (одна для даних таблиці і одна для даних індексу).</w:t>
+      </w:r>
+    </w:p>
+    <w:p>
+      <w:r>
+        <w:lastRenderedPageBreak/>
+        <w:t xml:space="preserve">Положення знаків підстановки має величезне значення. У реченнях LIKE необхідно використовувати символи до знаків підстановки під час обходу дерева; інші не звужують сканований діапазон індексів. Чим більше вибірковим є префікс речення LIKE, тим вужчим стає сканований індекс. Це прискорює пошук індексу. Необхідно уникати речень LIKE типу "% OTINGER%". Для повнотекстових запитів </w:t>
+      </w:r>
+      <w:proofErr w:type="spellStart"/>
+      <w:r>
+        <w:t>MySQL</w:t>
+      </w:r>
+      <w:proofErr w:type="spellEnd"/>
+      <w:r>
+        <w:t xml:space="preserve"> пропонує MATCH і AGAINST ключові слова. Починаючи з </w:t>
+      </w:r>
+      <w:proofErr w:type="spellStart"/>
+      <w:r>
+        <w:t>MySQL</w:t>
+      </w:r>
+      <w:proofErr w:type="spellEnd"/>
+      <w:r>
+        <w:t xml:space="preserve"> 5.6 можна мати </w:t>
+      </w:r>
+      <w:proofErr w:type="spellStart"/>
+      <w:r>
+        <w:t>повнотектові</w:t>
+      </w:r>
+      <w:proofErr w:type="spellEnd"/>
+      <w:r>
+        <w:t xml:space="preserve"> індекси </w:t>
+      </w:r>
+    </w:p>
+    <w:p>
+      <w:pPr>
+        <w:rPr>
+          <w:lang w:val="en-US"/>
+        </w:rPr>
+      </w:pPr>
+      <w:r>
+        <w:rPr>
+          <w:lang w:val="en-US"/>
+        </w:rPr>
+        <w:drawing>
+          <wp:inline distT="0" distB="0" distL="0" distR="0" wp14:anchorId="006E34D4" wp14:editId="0630B6F8">
+            <wp:extent cx="5733415" cy="2654935"/>
+            <wp:effectExtent l="0" t="0" r="635" b="0"/>
+            <wp:docPr id="6" name="Рисунок 6"/>
+            <wp:cNvGraphicFramePr>
+              <a:graphicFrameLocks xmlns:a="http://schemas.openxmlformats.org/drawingml/2006/main" noChangeAspect="1"/>
+            </wp:cNvGraphicFramePr>
+            <a:graphic xmlns:a="http://schemas.openxmlformats.org/drawingml/2006/main">
+              <a:graphicData uri="http://schemas.openxmlformats.org/drawingml/2006/picture">
+                <pic:pic xmlns:pic="http://schemas.openxmlformats.org/drawingml/2006/picture">
+                  <pic:nvPicPr>
+                    <pic:cNvPr id="1" name=""/>
+                    <pic:cNvPicPr/>
+                  </pic:nvPicPr>
+                  <pic:blipFill>
+                    <a:blip r:embed="rId12"/>
+                    <a:stretch>
+                      <a:fillRect/>
+                    </a:stretch>
+                  </pic:blipFill>
+                  <pic:spPr>
+                    <a:xfrm>
+                      <a:off x="0" y="0"/>
+                      <a:ext cx="5733415" cy="2654935"/>
+                    </a:xfrm>
+                    <a:prstGeom prst="rect">
+                      <a:avLst/>
+                    </a:prstGeom>
+                  </pic:spPr>
+                </pic:pic>
+              </a:graphicData>
+            </a:graphic>
+          </wp:inline>
+        </w:drawing>
+      </w:r>
+    </w:p>
+    <w:p>
+      <w:pPr>
+        <w:rPr>
+          <w:lang w:val="en-US"/>
+        </w:rPr>
+      </w:pPr>
     </w:p>
     <w:p/>
     <w:p>
-      <w:r>
-        <w:t>7 Хеш-</w:t>
+      <w:pPr>
+        <w:pStyle w:val="1"/>
+      </w:pPr>
+      <w:r>
+        <w:t xml:space="preserve"> Хеш-</w:t>
       </w:r>
       <w:proofErr w:type="spellStart"/>
       <w:r>
@@ -2551,7 +4640,321 @@
       </w:r>
       <w:proofErr w:type="spellEnd"/>
     </w:p>
+    <w:p>
+      <w:proofErr w:type="spellStart"/>
+      <w:r>
+        <w:rPr>
+          <w:rFonts w:ascii="Roboto" w:hAnsi="Roboto"/>
+          <w:color w:val="2F353F"/>
+          <w:sz w:val="26"/>
+          <w:szCs w:val="26"/>
+          <w:shd w:val="clear" w:color="auto" w:fill="FAFFF7"/>
+        </w:rPr>
+        <w:t>Ни</w:t>
+      </w:r>
+      <w:proofErr w:type="spellEnd"/>
+      <w:r>
+        <w:rPr>
+          <w:rFonts w:ascii="Roboto" w:hAnsi="Roboto"/>
+          <w:color w:val="2F353F"/>
+          <w:sz w:val="26"/>
+          <w:szCs w:val="26"/>
+          <w:shd w:val="clear" w:color="auto" w:fill="FAFFF7"/>
+        </w:rPr>
+        <w:t xml:space="preserve"> </w:t>
+      </w:r>
+      <w:proofErr w:type="spellStart"/>
+      <w:r>
+        <w:rPr>
+          <w:rFonts w:ascii="Roboto" w:hAnsi="Roboto"/>
+          <w:color w:val="2F353F"/>
+          <w:sz w:val="26"/>
+          <w:szCs w:val="26"/>
+          <w:shd w:val="clear" w:color="auto" w:fill="FAFFF7"/>
+        </w:rPr>
+        <w:t>MyISAM</w:t>
+      </w:r>
+      <w:proofErr w:type="spellEnd"/>
+      <w:r>
+        <w:rPr>
+          <w:rFonts w:ascii="Roboto" w:hAnsi="Roboto"/>
+          <w:color w:val="2F353F"/>
+          <w:sz w:val="26"/>
+          <w:szCs w:val="26"/>
+          <w:shd w:val="clear" w:color="auto" w:fill="FAFFF7"/>
+        </w:rPr>
+        <w:t xml:space="preserve">, </w:t>
+      </w:r>
+      <w:proofErr w:type="spellStart"/>
+      <w:r>
+        <w:rPr>
+          <w:rFonts w:ascii="Roboto" w:hAnsi="Roboto"/>
+          <w:color w:val="2F353F"/>
+          <w:sz w:val="26"/>
+          <w:szCs w:val="26"/>
+          <w:shd w:val="clear" w:color="auto" w:fill="FAFFF7"/>
+        </w:rPr>
+        <w:t>ни</w:t>
+      </w:r>
+      <w:proofErr w:type="spellEnd"/>
+      <w:r>
+        <w:rPr>
+          <w:rFonts w:ascii="Roboto" w:hAnsi="Roboto"/>
+          <w:color w:val="2F353F"/>
+          <w:sz w:val="26"/>
+          <w:szCs w:val="26"/>
+          <w:shd w:val="clear" w:color="auto" w:fill="FAFFF7"/>
+        </w:rPr>
+        <w:t xml:space="preserve"> </w:t>
+      </w:r>
+      <w:proofErr w:type="spellStart"/>
+      <w:r>
+        <w:rPr>
+          <w:rFonts w:ascii="Roboto" w:hAnsi="Roboto"/>
+          <w:color w:val="2F353F"/>
+          <w:sz w:val="26"/>
+          <w:szCs w:val="26"/>
+          <w:shd w:val="clear" w:color="auto" w:fill="FAFFF7"/>
+        </w:rPr>
+        <w:t>InnoDB</w:t>
+      </w:r>
+      <w:proofErr w:type="spellEnd"/>
+      <w:r>
+        <w:rPr>
+          <w:rFonts w:ascii="Roboto" w:hAnsi="Roboto"/>
+          <w:color w:val="2F353F"/>
+          <w:sz w:val="26"/>
+          <w:szCs w:val="26"/>
+          <w:shd w:val="clear" w:color="auto" w:fill="FAFFF7"/>
+        </w:rPr>
+        <w:t xml:space="preserve"> не </w:t>
+      </w:r>
+      <w:proofErr w:type="spellStart"/>
+      <w:r>
+        <w:rPr>
+          <w:rFonts w:ascii="Roboto" w:hAnsi="Roboto"/>
+          <w:color w:val="2F353F"/>
+          <w:sz w:val="26"/>
+          <w:szCs w:val="26"/>
+          <w:shd w:val="clear" w:color="auto" w:fill="FAFFF7"/>
+        </w:rPr>
+        <w:t>поддерживают</w:t>
+      </w:r>
+      <w:proofErr w:type="spellEnd"/>
+      <w:r>
+        <w:rPr>
+          <w:rFonts w:ascii="Roboto" w:hAnsi="Roboto"/>
+          <w:color w:val="2F353F"/>
+          <w:sz w:val="26"/>
+          <w:szCs w:val="26"/>
+          <w:shd w:val="clear" w:color="auto" w:fill="FAFFF7"/>
+        </w:rPr>
+        <w:t xml:space="preserve"> </w:t>
+      </w:r>
+      <w:proofErr w:type="spellStart"/>
+      <w:r>
+        <w:rPr>
+          <w:rFonts w:ascii="Roboto" w:hAnsi="Roboto"/>
+          <w:color w:val="2F353F"/>
+          <w:sz w:val="26"/>
+          <w:szCs w:val="26"/>
+          <w:shd w:val="clear" w:color="auto" w:fill="FAFFF7"/>
+        </w:rPr>
+        <w:t>индексы</w:t>
+      </w:r>
+      <w:proofErr w:type="spellEnd"/>
+      <w:r>
+        <w:rPr>
+          <w:rFonts w:ascii="Roboto" w:hAnsi="Roboto"/>
+          <w:color w:val="2F353F"/>
+          <w:sz w:val="26"/>
+          <w:szCs w:val="26"/>
+          <w:shd w:val="clear" w:color="auto" w:fill="FAFFF7"/>
+        </w:rPr>
+        <w:t xml:space="preserve"> HASH.</w:t>
+      </w:r>
+      <w:r>
+        <w:rPr>
+          <w:rFonts w:ascii="Roboto" w:hAnsi="Roboto"/>
+          <w:color w:val="2F353F"/>
+          <w:sz w:val="26"/>
+          <w:szCs w:val="26"/>
+        </w:rPr>
+        <w:br/>
+      </w:r>
+      <w:proofErr w:type="spellStart"/>
+      <w:r>
+        <w:rPr>
+          <w:rFonts w:ascii="Roboto" w:hAnsi="Roboto"/>
+          <w:color w:val="2F353F"/>
+          <w:sz w:val="26"/>
+          <w:szCs w:val="26"/>
+          <w:shd w:val="clear" w:color="auto" w:fill="FAFFF7"/>
+        </w:rPr>
+        <w:t>Только</w:t>
+      </w:r>
+      <w:proofErr w:type="spellEnd"/>
+      <w:r>
+        <w:rPr>
+          <w:rFonts w:ascii="Roboto" w:hAnsi="Roboto"/>
+          <w:color w:val="2F353F"/>
+          <w:sz w:val="26"/>
+          <w:szCs w:val="26"/>
+          <w:shd w:val="clear" w:color="auto" w:fill="FAFFF7"/>
+        </w:rPr>
+        <w:t xml:space="preserve"> </w:t>
+      </w:r>
+      <w:proofErr w:type="spellStart"/>
+      <w:r>
+        <w:rPr>
+          <w:rFonts w:ascii="Roboto" w:hAnsi="Roboto"/>
+          <w:color w:val="2F353F"/>
+          <w:sz w:val="26"/>
+          <w:szCs w:val="26"/>
+          <w:shd w:val="clear" w:color="auto" w:fill="FAFFF7"/>
+        </w:rPr>
+        <w:t>механизмы</w:t>
+      </w:r>
+      <w:proofErr w:type="spellEnd"/>
+      <w:r>
+        <w:rPr>
+          <w:rFonts w:ascii="Roboto" w:hAnsi="Roboto"/>
+          <w:color w:val="2F353F"/>
+          <w:sz w:val="26"/>
+          <w:szCs w:val="26"/>
+          <w:shd w:val="clear" w:color="auto" w:fill="FAFFF7"/>
+        </w:rPr>
+        <w:t xml:space="preserve"> </w:t>
+      </w:r>
+      <w:proofErr w:type="spellStart"/>
+      <w:r>
+        <w:rPr>
+          <w:rFonts w:ascii="Roboto" w:hAnsi="Roboto"/>
+          <w:color w:val="2F353F"/>
+          <w:sz w:val="26"/>
+          <w:szCs w:val="26"/>
+          <w:shd w:val="clear" w:color="auto" w:fill="FAFFF7"/>
+        </w:rPr>
+        <w:t>хранения</w:t>
+      </w:r>
+      <w:proofErr w:type="spellEnd"/>
+      <w:r>
+        <w:rPr>
+          <w:rFonts w:ascii="Roboto" w:hAnsi="Roboto"/>
+          <w:color w:val="2F353F"/>
+          <w:sz w:val="26"/>
+          <w:szCs w:val="26"/>
+          <w:shd w:val="clear" w:color="auto" w:fill="FAFFF7"/>
+        </w:rPr>
+        <w:t xml:space="preserve"> MEMORY и NDB </w:t>
+      </w:r>
+      <w:proofErr w:type="spellStart"/>
+      <w:r>
+        <w:rPr>
+          <w:rFonts w:ascii="Roboto" w:hAnsi="Roboto"/>
+          <w:color w:val="2F353F"/>
+          <w:sz w:val="26"/>
+          <w:szCs w:val="26"/>
+          <w:shd w:val="clear" w:color="auto" w:fill="FAFFF7"/>
+        </w:rPr>
+        <w:t>поддерживают</w:t>
+      </w:r>
+      <w:proofErr w:type="spellEnd"/>
+      <w:r>
+        <w:rPr>
+          <w:rFonts w:ascii="Roboto" w:hAnsi="Roboto"/>
+          <w:color w:val="2F353F"/>
+          <w:sz w:val="26"/>
+          <w:szCs w:val="26"/>
+          <w:shd w:val="clear" w:color="auto" w:fill="FAFFF7"/>
+        </w:rPr>
+        <w:t xml:space="preserve"> </w:t>
+      </w:r>
+      <w:proofErr w:type="spellStart"/>
+      <w:r>
+        <w:rPr>
+          <w:rFonts w:ascii="Roboto" w:hAnsi="Roboto"/>
+          <w:color w:val="2F353F"/>
+          <w:sz w:val="26"/>
+          <w:szCs w:val="26"/>
+          <w:shd w:val="clear" w:color="auto" w:fill="FAFFF7"/>
+        </w:rPr>
+        <w:t>индексы</w:t>
+      </w:r>
+      <w:proofErr w:type="spellEnd"/>
+      <w:r>
+        <w:rPr>
+          <w:rFonts w:ascii="Roboto" w:hAnsi="Roboto"/>
+          <w:color w:val="2F353F"/>
+          <w:sz w:val="26"/>
+          <w:szCs w:val="26"/>
+          <w:shd w:val="clear" w:color="auto" w:fill="FAFFF7"/>
+        </w:rPr>
+        <w:t xml:space="preserve"> HASH.</w:t>
+      </w:r>
+    </w:p>
+    <w:p>
+      <w:proofErr w:type="spellStart"/>
+      <w:r>
+        <w:t>Hash</w:t>
+      </w:r>
+      <w:proofErr w:type="spellEnd"/>
+      <w:r>
+        <w:t>:</w:t>
+      </w:r>
+    </w:p>
+    <w:p>
+      <w:r>
+        <w:t>- являє собою результат функції по ключу</w:t>
+      </w:r>
+    </w:p>
+    <w:p>
+      <w:r>
+        <w:t>- не бачить відстані до найближчих елементів</w:t>
+      </w:r>
+    </w:p>
+    <w:p>
+      <w:r>
+        <w:t>- не може використовуватися для операцій діапазонів&gt; і &lt;</w:t>
+      </w:r>
+    </w:p>
+    <w:p>
+      <w:r>
+        <w:t>- порівнювання ключа цілком</w:t>
+      </w:r>
+    </w:p>
+    <w:p>
+      <w:r>
+        <w:lastRenderedPageBreak/>
+        <w:t>- лінійний при індексуванні</w:t>
+      </w:r>
+    </w:p>
+    <w:p>
+      <w:r>
+        <w:t>- О (1) при витягуванні значення</w:t>
+      </w:r>
+    </w:p>
+    <w:p>
+      <w:r>
+        <w:t xml:space="preserve">Індекси </w:t>
+      </w:r>
+      <w:proofErr w:type="spellStart"/>
+      <w:r>
+        <w:t>хеширования</w:t>
+      </w:r>
+      <w:proofErr w:type="spellEnd"/>
+      <w:r>
+        <w:t>, навпаки, можуть використовуватися тільки для порівняння на рівність, тому ті, які використовують оператори = або &lt;=&gt;. Вони не можуть використовуватися для впорядкування і не надають оптимізаторові інформації про те, скільки рядків існує між двома значеннями.</w:t>
+      </w:r>
+    </w:p>
     <w:p/>
+    <w:p>
+      <w:r>
+        <w:t>Хеш-індекси не дозволяють використовувати крайній лівий префікс - можна використовувати тільки весь індекс.</w:t>
+      </w:r>
+      <w:bookmarkStart w:id="1" w:name="_GoBack"/>
+      <w:bookmarkEnd w:id="1"/>
+    </w:p>
     <w:p/>
     <w:p>
       <w:r>
@@ -2622,10 +5025,7 @@
       </w:r>
       <w:proofErr w:type="spellEnd"/>
       <w:r>
-        <w:t xml:space="preserve"> фізичної стру</w:t>
-      </w:r>
-      <w:r>
-        <w:t xml:space="preserve">ктури даних з метою оптимізації SQL-запитів до баз даних з таблицями </w:t>
+        <w:t xml:space="preserve"> фізичної структури даних з метою оптимізації SQL-запитів до баз даних з таблицями </w:t>
       </w:r>
       <w:proofErr w:type="spellStart"/>
       <w:r>
@@ -2649,10 +5049,7 @@
       </w:r>
       <w:proofErr w:type="spellEnd"/>
       <w:r>
-        <w:t xml:space="preserve"> розуміють зміну фізичної структури даних нормалізованих таблиць і зв’язків для досягнення компромісів за допомогою навмисного введення надлишковості з</w:t>
-      </w:r>
-      <w:r>
-        <w:t xml:space="preserve"> метою збільшення продуктивності. 4.4.5.1 Обґрунтовується вибір і приймається рішення до використання можливих варіантів </w:t>
+        <w:t xml:space="preserve"> розуміють зміну фізичної структури даних нормалізованих таблиць і зв’язків для досягнення компромісів за допомогою навмисного введення надлишковості з метою збільшення продуктивності. 4.4.5.1 Обґрунтовується вибір і приймається рішення до використання можливих варіантів </w:t>
       </w:r>
       <w:proofErr w:type="spellStart"/>
       <w:r>
@@ -2668,10 +5065,7 @@
       </w:r>
       <w:proofErr w:type="spellEnd"/>
       <w:r>
-        <w:t>. Передбачає перенесення поля з батьківської таблиці в дочірню (залежну) таблицю; 25 – висхідн</w:t>
-      </w:r>
-      <w:r>
-        <w:t xml:space="preserve">а </w:t>
+        <w:t xml:space="preserve">. Передбачає перенесення поля з батьківської таблиці в дочірню (залежну) таблицю; 25 – висхідна </w:t>
       </w:r>
       <w:proofErr w:type="spellStart"/>
       <w:r>
@@ -2695,21 +5089,16 @@
       </w:r>
       <w:proofErr w:type="spellEnd"/>
       <w:r>
-        <w:t>. Передбачає вв</w:t>
-      </w:r>
-      <w:r>
-        <w:t xml:space="preserve">едення надлишковості до однієї з таблиць. Наприклад, якщо в запиті проводиться обчислення з використанням полів однієї таблиці, то поле обчислюваного значення додається в цю таблицю; – </w:t>
-      </w:r>
-      <w:proofErr w:type="spellStart"/>
-      <w:r>
+        <w:t xml:space="preserve">. Передбачає введення надлишковості до однієї з таблиць. Наприклад, якщо в запиті проводиться обчислення з використанням полів однієї таблиці, то поле обчислюваного значення додається в цю таблицю; – </w:t>
+      </w:r>
+      <w:proofErr w:type="spellStart"/>
+      <w:r>
+        <w:lastRenderedPageBreak/>
         <w:t>денормалізація</w:t>
       </w:r>
       <w:proofErr w:type="spellEnd"/>
       <w:r>
-        <w:t xml:space="preserve"> методом об’єднань таблиць. Передбачає об’єднання двох аб</w:t>
-      </w:r>
-      <w:r>
-        <w:t xml:space="preserve">о більше нормалізованих таблиць з метою усунення операцій зв’язування таблиць в SQL-запитах або зменшення числа запитів для вставки даних; – масштабування – </w:t>
+        <w:t xml:space="preserve"> методом об’єднань таблиць. Передбачає об’єднання двох або більше нормалізованих таблиць з метою усунення операцій зв’язування таблиць в SQL-запитах або зменшення числа запитів для вставки даних; – масштабування – </w:t>
       </w:r>
       <w:proofErr w:type="spellStart"/>
       <w:r>
@@ -2725,10 +5114,7 @@
       </w:r>
       <w:proofErr w:type="spellEnd"/>
       <w:r>
-        <w:t xml:space="preserve"> зі зміною фізичної структур</w:t>
-      </w:r>
-      <w:r>
-        <w:t xml:space="preserve">и даних (проводиться в останню чергу). 4.4.5.2 Внесення змін до фізичної структури даних за варіантами </w:t>
+        <w:t xml:space="preserve"> зі зміною фізичної структури даних (проводиться в останню чергу). 4.4.5.2 Внесення змін до фізичної структури даних за варіантами </w:t>
       </w:r>
       <w:proofErr w:type="spellStart"/>
       <w:r>
@@ -2756,10 +5142,7 @@
       </w:r>
       <w:proofErr w:type="spellStart"/>
       <w:r>
-        <w:t>ден</w:t>
-      </w:r>
-      <w:r>
-        <w:t>ормалізації</w:t>
+        <w:t>денормалізації</w:t>
       </w:r>
       <w:proofErr w:type="spellEnd"/>
       <w:r>
@@ -3015,6 +5398,92 @@
     </w:lvl>
   </w:abstractNum>
   <w:abstractNum w:abstractNumId="2">
+    <w:nsid w:val="3B3B7C89"/>
+    <w:multiLevelType w:val="hybridMultilevel"/>
+    <w:tmpl w:val="D41E304C"/>
+    <w:lvl w:ilvl="0" w:tplc="0422000F">
+      <w:start w:val="1"/>
+      <w:numFmt w:val="decimal"/>
+      <w:lvlText w:val="%1."/>
+      <w:lvlJc w:val="left"/>
+      <w:pPr>
+        <w:ind w:left="720" w:hanging="360"/>
+      </w:pPr>
+    </w:lvl>
+    <w:lvl w:ilvl="1" w:tplc="04220019" w:tentative="1">
+      <w:start w:val="1"/>
+      <w:numFmt w:val="lowerLetter"/>
+      <w:lvlText w:val="%2."/>
+      <w:lvlJc w:val="left"/>
+      <w:pPr>
+        <w:ind w:left="1440" w:hanging="360"/>
+      </w:pPr>
+    </w:lvl>
+    <w:lvl w:ilvl="2" w:tplc="0422001B" w:tentative="1">
+      <w:start w:val="1"/>
+      <w:numFmt w:val="lowerRoman"/>
+      <w:lvlText w:val="%3."/>
+      <w:lvlJc w:val="right"/>
+      <w:pPr>
+        <w:ind w:left="2160" w:hanging="180"/>
+      </w:pPr>
+    </w:lvl>
+    <w:lvl w:ilvl="3" w:tplc="0422000F" w:tentative="1">
+      <w:start w:val="1"/>
+      <w:numFmt w:val="decimal"/>
+      <w:lvlText w:val="%4."/>
+      <w:lvlJc w:val="left"/>
+      <w:pPr>
+        <w:ind w:left="2880" w:hanging="360"/>
+      </w:pPr>
+    </w:lvl>
+    <w:lvl w:ilvl="4" w:tplc="04220019" w:tentative="1">
+      <w:start w:val="1"/>
+      <w:numFmt w:val="lowerLetter"/>
+      <w:lvlText w:val="%5."/>
+      <w:lvlJc w:val="left"/>
+      <w:pPr>
+        <w:ind w:left="3600" w:hanging="360"/>
+      </w:pPr>
+    </w:lvl>
+    <w:lvl w:ilvl="5" w:tplc="0422001B" w:tentative="1">
+      <w:start w:val="1"/>
+      <w:numFmt w:val="lowerRoman"/>
+      <w:lvlText w:val="%6."/>
+      <w:lvlJc w:val="right"/>
+      <w:pPr>
+        <w:ind w:left="4320" w:hanging="180"/>
+      </w:pPr>
+    </w:lvl>
+    <w:lvl w:ilvl="6" w:tplc="0422000F" w:tentative="1">
+      <w:start w:val="1"/>
+      <w:numFmt w:val="decimal"/>
+      <w:lvlText w:val="%7."/>
+      <w:lvlJc w:val="left"/>
+      <w:pPr>
+        <w:ind w:left="5040" w:hanging="360"/>
+      </w:pPr>
+    </w:lvl>
+    <w:lvl w:ilvl="7" w:tplc="04220019" w:tentative="1">
+      <w:start w:val="1"/>
+      <w:numFmt w:val="lowerLetter"/>
+      <w:lvlText w:val="%8."/>
+      <w:lvlJc w:val="left"/>
+      <w:pPr>
+        <w:ind w:left="5760" w:hanging="360"/>
+      </w:pPr>
+    </w:lvl>
+    <w:lvl w:ilvl="8" w:tplc="0422001B" w:tentative="1">
+      <w:start w:val="1"/>
+      <w:numFmt w:val="lowerRoman"/>
+      <w:lvlText w:val="%9."/>
+      <w:lvlJc w:val="right"/>
+      <w:pPr>
+        <w:ind w:left="6480" w:hanging="180"/>
+      </w:pPr>
+    </w:lvl>
+  </w:abstractNum>
+  <w:abstractNum w:abstractNumId="3">
     <w:nsid w:val="4C577842"/>
     <w:multiLevelType w:val="multilevel"/>
     <w:tmpl w:val="82961268"/>
@@ -3128,13 +5597,16 @@
     </w:lvl>
   </w:abstractNum>
   <w:num w:numId="1">
-    <w:abstractNumId w:val="2"/>
+    <w:abstractNumId w:val="3"/>
   </w:num>
   <w:num w:numId="2">
     <w:abstractNumId w:val="1"/>
   </w:num>
   <w:num w:numId="3">
     <w:abstractNumId w:val="0"/>
+  </w:num>
+  <w:num w:numId="4">
+    <w:abstractNumId w:val="2"/>
   </w:num>
 </w:numbering>
 </file>
@@ -3531,7 +6003,7 @@
   </w:latentStyles>
   <w:style w:type="paragraph" w:default="1" w:styleId="a">
     <w:name w:val="Normal"/>
-    <w:rsid w:val="00940372"/>
+    <w:rsid w:val="001357F7"/>
     <w:pPr>
       <w:spacing w:line="360" w:lineRule="auto"/>
       <w:ind w:firstLine="720"/>
@@ -3718,6 +6190,11 @@
       <w:ind w:left="720"/>
       <w:contextualSpacing/>
     </w:pPr>
+  </w:style>
+  <w:style w:type="character" w:customStyle="1" w:styleId="token">
+    <w:name w:val="token"/>
+    <w:basedOn w:val="a0"/>
+    <w:rsid w:val="001357F7"/>
   </w:style>
 </w:styles>
 </file>

</xml_diff>